<commit_message>
Adding more terms definitions on Glossario
</commit_message>
<xml_diff>
--- a/Desenho_de_Software/Glossário.docx
+++ b/Desenho_de_Software/Glossário.docx
@@ -1025,7 +1025,7 @@
         <w:rPr>
           <w:noProof/>
         </w:rPr>
-        <w:instrText xml:space="preserve"> PAGEREF _Toc320735423 \h </w:instrText>
+        <w:instrText xml:space="preserve"> PAGEREF _Toc320738903 \h </w:instrText>
       </w:r>
       <w:r>
         <w:rPr>
@@ -1107,7 +1107,7 @@
         <w:rPr>
           <w:noProof/>
         </w:rPr>
-        <w:instrText xml:space="preserve"> PAGEREF _Toc320735424 \h </w:instrText>
+        <w:instrText xml:space="preserve"> PAGEREF _Toc320738904 \h </w:instrText>
       </w:r>
       <w:r>
         <w:rPr>
@@ -1189,7 +1189,7 @@
         <w:rPr>
           <w:noProof/>
         </w:rPr>
-        <w:instrText xml:space="preserve"> PAGEREF _Toc320735425 \h </w:instrText>
+        <w:instrText xml:space="preserve"> PAGEREF _Toc320738905 \h </w:instrText>
       </w:r>
       <w:r>
         <w:rPr>
@@ -1271,7 +1271,7 @@
         <w:rPr>
           <w:noProof/>
         </w:rPr>
-        <w:instrText xml:space="preserve"> PAGEREF _Toc320735426 \h </w:instrText>
+        <w:instrText xml:space="preserve"> PAGEREF _Toc320738906 \h </w:instrText>
       </w:r>
       <w:r>
         <w:rPr>
@@ -1353,7 +1353,7 @@
         <w:rPr>
           <w:noProof/>
         </w:rPr>
-        <w:instrText xml:space="preserve"> PAGEREF _Toc320735427 \h </w:instrText>
+        <w:instrText xml:space="preserve"> PAGEREF _Toc320738907 \h </w:instrText>
       </w:r>
       <w:r>
         <w:rPr>
@@ -1435,7 +1435,7 @@
         <w:rPr>
           <w:noProof/>
         </w:rPr>
-        <w:instrText xml:space="preserve"> PAGEREF _Toc320735428 \h </w:instrText>
+        <w:instrText xml:space="preserve"> PAGEREF _Toc320738908 \h </w:instrText>
       </w:r>
       <w:r>
         <w:rPr>
@@ -1499,7 +1499,7 @@
           <w:noProof/>
           <w:lang w:val="pt-BR"/>
         </w:rPr>
-        <w:t>&lt;aTerm&gt;</w:t>
+        <w:t>Framework</w:t>
       </w:r>
       <w:r>
         <w:rPr>
@@ -1517,7 +1517,12 @@
         <w:rPr>
           <w:noProof/>
         </w:rPr>
-        <w:instrText xml:space="preserve"> PAGEREF _Toc320735429 \h </w:instrText>
+        <w:instrText xml:space="preserve"> PAGEREF _Toc320738909 \h </w:instrText>
+      </w:r>
+      <w:r>
+        <w:rPr>
+          <w:noProof/>
+        </w:rPr>
       </w:r>
       <w:r>
         <w:rPr>
@@ -1527,10 +1532,501 @@
       </w:r>
       <w:r>
         <w:rPr>
-          <w:b/>
-          <w:noProof/>
-        </w:rPr>
-        <w:t>Error! Bookmark not defined.</w:t>
+          <w:noProof/>
+        </w:rPr>
+        <w:t>4</w:t>
+      </w:r>
+      <w:r>
+        <w:rPr>
+          <w:noProof/>
+        </w:rPr>
+        <w:fldChar w:fldCharType="end"/>
+      </w:r>
+    </w:p>
+    <w:p>
+      <w:pPr>
+        <w:pStyle w:val="TOC2"/>
+        <w:tabs>
+          <w:tab w:val="left" w:pos="1022"/>
+        </w:tabs>
+        <w:rPr>
+          <w:rFonts w:asciiTheme="minorHAnsi" w:eastAsiaTheme="minorEastAsia" w:hAnsiTheme="minorHAnsi" w:cstheme="minorBidi"/>
+          <w:noProof/>
+          <w:snapToGrid/>
+          <w:sz w:val="24"/>
+          <w:szCs w:val="24"/>
+          <w:lang w:eastAsia="ja-JP"/>
+        </w:rPr>
+      </w:pPr>
+      <w:r>
+        <w:rPr>
+          <w:noProof/>
+          <w:lang w:val="pt-BR"/>
+        </w:rPr>
+        <w:t>2.10</w:t>
+      </w:r>
+      <w:r>
+        <w:rPr>
+          <w:rFonts w:asciiTheme="minorHAnsi" w:eastAsiaTheme="minorEastAsia" w:hAnsiTheme="minorHAnsi" w:cstheme="minorBidi"/>
+          <w:noProof/>
+          <w:snapToGrid/>
+          <w:sz w:val="24"/>
+          <w:szCs w:val="24"/>
+          <w:lang w:eastAsia="ja-JP"/>
+        </w:rPr>
+        <w:tab/>
+      </w:r>
+      <w:r>
+        <w:rPr>
+          <w:noProof/>
+          <w:lang w:val="pt-BR"/>
+        </w:rPr>
+        <w:t>Ruby on Rails</w:t>
+      </w:r>
+      <w:r>
+        <w:rPr>
+          <w:noProof/>
+        </w:rPr>
+        <w:tab/>
+      </w:r>
+      <w:r>
+        <w:rPr>
+          <w:noProof/>
+        </w:rPr>
+        <w:fldChar w:fldCharType="begin"/>
+      </w:r>
+      <w:r>
+        <w:rPr>
+          <w:noProof/>
+        </w:rPr>
+        <w:instrText xml:space="preserve"> PAGEREF _Toc320738918 \h </w:instrText>
+      </w:r>
+      <w:r>
+        <w:rPr>
+          <w:noProof/>
+        </w:rPr>
+      </w:r>
+      <w:r>
+        <w:rPr>
+          <w:noProof/>
+        </w:rPr>
+        <w:fldChar w:fldCharType="separate"/>
+      </w:r>
+      <w:r>
+        <w:rPr>
+          <w:noProof/>
+        </w:rPr>
+        <w:t>5</w:t>
+      </w:r>
+      <w:r>
+        <w:rPr>
+          <w:noProof/>
+        </w:rPr>
+        <w:fldChar w:fldCharType="end"/>
+      </w:r>
+    </w:p>
+    <w:p>
+      <w:pPr>
+        <w:pStyle w:val="TOC2"/>
+        <w:tabs>
+          <w:tab w:val="left" w:pos="1022"/>
+        </w:tabs>
+        <w:rPr>
+          <w:rFonts w:asciiTheme="minorHAnsi" w:eastAsiaTheme="minorEastAsia" w:hAnsiTheme="minorHAnsi" w:cstheme="minorBidi"/>
+          <w:noProof/>
+          <w:snapToGrid/>
+          <w:sz w:val="24"/>
+          <w:szCs w:val="24"/>
+          <w:lang w:eastAsia="ja-JP"/>
+        </w:rPr>
+      </w:pPr>
+      <w:r>
+        <w:rPr>
+          <w:noProof/>
+          <w:lang w:val="pt-BR"/>
+        </w:rPr>
+        <w:t>2.11</w:t>
+      </w:r>
+      <w:r>
+        <w:rPr>
+          <w:rFonts w:asciiTheme="minorHAnsi" w:eastAsiaTheme="minorEastAsia" w:hAnsiTheme="minorHAnsi" w:cstheme="minorBidi"/>
+          <w:noProof/>
+          <w:snapToGrid/>
+          <w:sz w:val="24"/>
+          <w:szCs w:val="24"/>
+          <w:lang w:eastAsia="ja-JP"/>
+        </w:rPr>
+        <w:tab/>
+      </w:r>
+      <w:r>
+        <w:rPr>
+          <w:noProof/>
+          <w:lang w:val="pt-BR"/>
+        </w:rPr>
+        <w:t>NodeJS</w:t>
+      </w:r>
+      <w:r>
+        <w:rPr>
+          <w:noProof/>
+        </w:rPr>
+        <w:tab/>
+      </w:r>
+      <w:r>
+        <w:rPr>
+          <w:noProof/>
+        </w:rPr>
+        <w:fldChar w:fldCharType="begin"/>
+      </w:r>
+      <w:r>
+        <w:rPr>
+          <w:noProof/>
+        </w:rPr>
+        <w:instrText xml:space="preserve"> PAGEREF _Toc320738919 \h </w:instrText>
+      </w:r>
+      <w:r>
+        <w:rPr>
+          <w:noProof/>
+        </w:rPr>
+      </w:r>
+      <w:r>
+        <w:rPr>
+          <w:noProof/>
+        </w:rPr>
+        <w:fldChar w:fldCharType="separate"/>
+      </w:r>
+      <w:r>
+        <w:rPr>
+          <w:noProof/>
+        </w:rPr>
+        <w:t>5</w:t>
+      </w:r>
+      <w:r>
+        <w:rPr>
+          <w:noProof/>
+        </w:rPr>
+        <w:fldChar w:fldCharType="end"/>
+      </w:r>
+    </w:p>
+    <w:p>
+      <w:pPr>
+        <w:pStyle w:val="TOC2"/>
+        <w:tabs>
+          <w:tab w:val="left" w:pos="1022"/>
+        </w:tabs>
+        <w:rPr>
+          <w:rFonts w:asciiTheme="minorHAnsi" w:eastAsiaTheme="minorEastAsia" w:hAnsiTheme="minorHAnsi" w:cstheme="minorBidi"/>
+          <w:noProof/>
+          <w:snapToGrid/>
+          <w:sz w:val="24"/>
+          <w:szCs w:val="24"/>
+          <w:lang w:eastAsia="ja-JP"/>
+        </w:rPr>
+      </w:pPr>
+      <w:r>
+        <w:rPr>
+          <w:noProof/>
+          <w:lang w:val="pt-BR"/>
+        </w:rPr>
+        <w:t>2.12</w:t>
+      </w:r>
+      <w:r>
+        <w:rPr>
+          <w:rFonts w:asciiTheme="minorHAnsi" w:eastAsiaTheme="minorEastAsia" w:hAnsiTheme="minorHAnsi" w:cstheme="minorBidi"/>
+          <w:noProof/>
+          <w:snapToGrid/>
+          <w:sz w:val="24"/>
+          <w:szCs w:val="24"/>
+          <w:lang w:eastAsia="ja-JP"/>
+        </w:rPr>
+        <w:tab/>
+      </w:r>
+      <w:r>
+        <w:rPr>
+          <w:noProof/>
+          <w:lang w:val="pt-BR"/>
+        </w:rPr>
+        <w:t>Banco de Dados</w:t>
+      </w:r>
+      <w:r>
+        <w:rPr>
+          <w:noProof/>
+        </w:rPr>
+        <w:tab/>
+      </w:r>
+      <w:r>
+        <w:rPr>
+          <w:noProof/>
+        </w:rPr>
+        <w:fldChar w:fldCharType="begin"/>
+      </w:r>
+      <w:r>
+        <w:rPr>
+          <w:noProof/>
+        </w:rPr>
+        <w:instrText xml:space="preserve"> PAGEREF _Toc320738920 \h </w:instrText>
+      </w:r>
+      <w:r>
+        <w:rPr>
+          <w:noProof/>
+        </w:rPr>
+      </w:r>
+      <w:r>
+        <w:rPr>
+          <w:noProof/>
+        </w:rPr>
+        <w:fldChar w:fldCharType="separate"/>
+      </w:r>
+      <w:r>
+        <w:rPr>
+          <w:noProof/>
+        </w:rPr>
+        <w:t>5</w:t>
+      </w:r>
+      <w:r>
+        <w:rPr>
+          <w:noProof/>
+        </w:rPr>
+        <w:fldChar w:fldCharType="end"/>
+      </w:r>
+    </w:p>
+    <w:p>
+      <w:pPr>
+        <w:pStyle w:val="TOC2"/>
+        <w:tabs>
+          <w:tab w:val="left" w:pos="1022"/>
+        </w:tabs>
+        <w:rPr>
+          <w:rFonts w:asciiTheme="minorHAnsi" w:eastAsiaTheme="minorEastAsia" w:hAnsiTheme="minorHAnsi" w:cstheme="minorBidi"/>
+          <w:noProof/>
+          <w:snapToGrid/>
+          <w:sz w:val="24"/>
+          <w:szCs w:val="24"/>
+          <w:lang w:eastAsia="ja-JP"/>
+        </w:rPr>
+      </w:pPr>
+      <w:r>
+        <w:rPr>
+          <w:noProof/>
+          <w:lang w:val="pt-BR"/>
+        </w:rPr>
+        <w:t>2.13</w:t>
+      </w:r>
+      <w:r>
+        <w:rPr>
+          <w:rFonts w:asciiTheme="minorHAnsi" w:eastAsiaTheme="minorEastAsia" w:hAnsiTheme="minorHAnsi" w:cstheme="minorBidi"/>
+          <w:noProof/>
+          <w:snapToGrid/>
+          <w:sz w:val="24"/>
+          <w:szCs w:val="24"/>
+          <w:lang w:eastAsia="ja-JP"/>
+        </w:rPr>
+        <w:tab/>
+      </w:r>
+      <w:r>
+        <w:rPr>
+          <w:noProof/>
+          <w:lang w:val="pt-BR"/>
+        </w:rPr>
+        <w:t>Parse</w:t>
+      </w:r>
+      <w:r>
+        <w:rPr>
+          <w:noProof/>
+        </w:rPr>
+        <w:tab/>
+      </w:r>
+      <w:r>
+        <w:rPr>
+          <w:noProof/>
+        </w:rPr>
+        <w:fldChar w:fldCharType="begin"/>
+      </w:r>
+      <w:r>
+        <w:rPr>
+          <w:noProof/>
+        </w:rPr>
+        <w:instrText xml:space="preserve"> PAGEREF _Toc320738921 \h </w:instrText>
+      </w:r>
+      <w:r>
+        <w:rPr>
+          <w:noProof/>
+        </w:rPr>
+      </w:r>
+      <w:r>
+        <w:rPr>
+          <w:noProof/>
+        </w:rPr>
+        <w:fldChar w:fldCharType="separate"/>
+      </w:r>
+      <w:r>
+        <w:rPr>
+          <w:noProof/>
+        </w:rPr>
+        <w:t>5</w:t>
+      </w:r>
+      <w:r>
+        <w:rPr>
+          <w:noProof/>
+        </w:rPr>
+        <w:fldChar w:fldCharType="end"/>
+      </w:r>
+    </w:p>
+    <w:p>
+      <w:pPr>
+        <w:pStyle w:val="TOC2"/>
+        <w:tabs>
+          <w:tab w:val="left" w:pos="1022"/>
+        </w:tabs>
+        <w:rPr>
+          <w:rFonts w:asciiTheme="minorHAnsi" w:eastAsiaTheme="minorEastAsia" w:hAnsiTheme="minorHAnsi" w:cstheme="minorBidi"/>
+          <w:noProof/>
+          <w:snapToGrid/>
+          <w:sz w:val="24"/>
+          <w:szCs w:val="24"/>
+          <w:lang w:eastAsia="ja-JP"/>
+        </w:rPr>
+      </w:pPr>
+      <w:r>
+        <w:rPr>
+          <w:noProof/>
+          <w:lang w:val="pt-BR"/>
+        </w:rPr>
+        <w:t>2.14</w:t>
+      </w:r>
+      <w:r>
+        <w:rPr>
+          <w:rFonts w:asciiTheme="minorHAnsi" w:eastAsiaTheme="minorEastAsia" w:hAnsiTheme="minorHAnsi" w:cstheme="minorBidi"/>
+          <w:noProof/>
+          <w:snapToGrid/>
+          <w:sz w:val="24"/>
+          <w:szCs w:val="24"/>
+          <w:lang w:eastAsia="ja-JP"/>
+        </w:rPr>
+        <w:tab/>
+      </w:r>
+      <w:r>
+        <w:rPr>
+          <w:noProof/>
+          <w:lang w:val="pt-BR"/>
+        </w:rPr>
+        <w:t>App</w:t>
+      </w:r>
+      <w:r>
+        <w:rPr>
+          <w:noProof/>
+        </w:rPr>
+        <w:tab/>
+      </w:r>
+      <w:r>
+        <w:rPr>
+          <w:noProof/>
+        </w:rPr>
+        <w:fldChar w:fldCharType="begin"/>
+      </w:r>
+      <w:r>
+        <w:rPr>
+          <w:noProof/>
+        </w:rPr>
+        <w:instrText xml:space="preserve"> PAGEREF _Toc320738922 \h </w:instrText>
+      </w:r>
+      <w:r>
+        <w:rPr>
+          <w:noProof/>
+        </w:rPr>
+      </w:r>
+      <w:r>
+        <w:rPr>
+          <w:noProof/>
+        </w:rPr>
+        <w:fldChar w:fldCharType="separate"/>
+      </w:r>
+      <w:r>
+        <w:rPr>
+          <w:noProof/>
+        </w:rPr>
+        <w:t>5</w:t>
+      </w:r>
+      <w:r>
+        <w:rPr>
+          <w:noProof/>
+        </w:rPr>
+        <w:fldChar w:fldCharType="end"/>
+      </w:r>
+    </w:p>
+    <w:p>
+      <w:pPr>
+        <w:pStyle w:val="TOC2"/>
+        <w:tabs>
+          <w:tab w:val="left" w:pos="1022"/>
+        </w:tabs>
+        <w:rPr>
+          <w:rFonts w:asciiTheme="minorHAnsi" w:eastAsiaTheme="minorEastAsia" w:hAnsiTheme="minorHAnsi" w:cstheme="minorBidi"/>
+          <w:noProof/>
+          <w:snapToGrid/>
+          <w:sz w:val="24"/>
+          <w:szCs w:val="24"/>
+          <w:lang w:eastAsia="ja-JP"/>
+        </w:rPr>
+      </w:pPr>
+      <w:r>
+        <w:rPr>
+          <w:noProof/>
+          <w:lang w:val="pt-BR"/>
+        </w:rPr>
+        <w:t>2.15</w:t>
+      </w:r>
+      <w:r>
+        <w:rPr>
+          <w:rFonts w:asciiTheme="minorHAnsi" w:eastAsiaTheme="minorEastAsia" w:hAnsiTheme="minorHAnsi" w:cstheme="minorBidi"/>
+          <w:noProof/>
+          <w:snapToGrid/>
+          <w:sz w:val="24"/>
+          <w:szCs w:val="24"/>
+          <w:lang w:eastAsia="ja-JP"/>
+        </w:rPr>
+        <w:tab/>
+      </w:r>
+      <w:r>
+        <w:rPr>
+          <w:noProof/>
+          <w:lang w:val="pt-BR"/>
+        </w:rPr>
+        <w:t>GIT</w:t>
+      </w:r>
+      <w:r>
+        <w:rPr>
+          <w:noProof/>
+        </w:rPr>
+        <w:tab/>
+      </w:r>
+      <w:r>
+        <w:rPr>
+          <w:noProof/>
+        </w:rPr>
+        <w:fldChar w:fldCharType="begin"/>
+      </w:r>
+      <w:r>
+        <w:rPr>
+          <w:noProof/>
+        </w:rPr>
+        <w:instrText xml:space="preserve"> PAGEREF _Toc320738923 \h </w:instrText>
+      </w:r>
+      <w:r>
+        <w:rPr>
+          <w:noProof/>
+        </w:rPr>
+      </w:r>
+      <w:r>
+        <w:rPr>
+          <w:noProof/>
+        </w:rPr>
+        <w:fldChar w:fldCharType="separate"/>
+      </w:r>
+      <w:r>
+        <w:rPr>
+          <w:noProof/>
+        </w:rPr>
+        <w:t>5</w:t>
       </w:r>
       <w:r>
         <w:rPr>
@@ -1577,7 +2073,7 @@
           <w:noProof/>
           <w:lang w:val="pt-BR"/>
         </w:rPr>
-        <w:t>&lt;anotherTerm&gt;</w:t>
+        <w:t>RESTFUL</w:t>
       </w:r>
       <w:r>
         <w:rPr>
@@ -1595,7 +2091,7 @@
         <w:rPr>
           <w:noProof/>
         </w:rPr>
-        <w:instrText xml:space="preserve"> PAGEREF _Toc320735430 \h </w:instrText>
+        <w:instrText xml:space="preserve"> PAGEREF _Toc320738910 \h </w:instrText>
       </w:r>
       <w:r>
         <w:rPr>
@@ -1659,7 +2155,7 @@
           <w:noProof/>
           <w:lang w:val="pt-BR"/>
         </w:rPr>
-        <w:t>&lt;aGroupofTerms&gt;</w:t>
+        <w:t>Web Service</w:t>
       </w:r>
       <w:r>
         <w:rPr>
@@ -1677,7 +2173,7 @@
         <w:rPr>
           <w:noProof/>
         </w:rPr>
-        <w:instrText xml:space="preserve"> PAGEREF _Toc320735431 \h </w:instrText>
+        <w:instrText xml:space="preserve"> PAGEREF _Toc320738911 \h </w:instrText>
       </w:r>
       <w:r>
         <w:rPr>
@@ -1705,12 +2201,13 @@
     </w:p>
     <w:p>
       <w:pPr>
-        <w:pStyle w:val="TOC3"/>
+        <w:pStyle w:val="TOC2"/>
         <w:tabs>
-          <w:tab w:val="left" w:pos="1630"/>
+          <w:tab w:val="left" w:pos="922"/>
         </w:tabs>
         <w:rPr>
           <w:rFonts w:asciiTheme="minorHAnsi" w:eastAsiaTheme="minorEastAsia" w:hAnsiTheme="minorHAnsi" w:cstheme="minorBidi"/>
+          <w:noProof/>
           <w:snapToGrid/>
           <w:sz w:val="24"/>
           <w:szCs w:val="24"/>
@@ -1719,13 +2216,15 @@
       </w:pPr>
       <w:r>
         <w:rPr>
-          <w:lang w:val="pt-BR"/>
-        </w:rPr>
-        <w:t>2.3.1</w:t>
+          <w:noProof/>
+          <w:lang w:val="pt-BR"/>
+        </w:rPr>
+        <w:t>2.4</w:t>
       </w:r>
       <w:r>
         <w:rPr>
           <w:rFonts w:asciiTheme="minorHAnsi" w:eastAsiaTheme="minorEastAsia" w:hAnsiTheme="minorHAnsi" w:cstheme="minorBidi"/>
+          <w:noProof/>
           <w:snapToGrid/>
           <w:sz w:val="24"/>
           <w:szCs w:val="24"/>
@@ -1735,37 +2234,62 @@
       </w:r>
       <w:r>
         <w:rPr>
-          <w:lang w:val="pt-BR"/>
-        </w:rPr>
-        <w:t>&lt;aGroupTerm&gt;</w:t>
-      </w:r>
-      <w:r>
+          <w:noProof/>
+          <w:lang w:val="pt-BR"/>
+        </w:rPr>
+        <w:t>BackEnd</w:t>
+      </w:r>
+      <w:r>
+        <w:rPr>
+          <w:noProof/>
+        </w:rPr>
         <w:tab/>
       </w:r>
       <w:r>
+        <w:rPr>
+          <w:noProof/>
+        </w:rPr>
         <w:fldChar w:fldCharType="begin"/>
       </w:r>
       <w:r>
-        <w:instrText xml:space="preserve"> PAGEREF _Toc320735432 \h </w:instrText>
-      </w:r>
-      <w:r>
+        <w:rPr>
+          <w:noProof/>
+        </w:rPr>
+        <w:instrText xml:space="preserve"> PAGEREF _Toc320738912 \h </w:instrText>
+      </w:r>
+      <w:r>
+        <w:rPr>
+          <w:noProof/>
+        </w:rPr>
+      </w:r>
+      <w:r>
+        <w:rPr>
+          <w:noProof/>
+        </w:rPr>
         <w:fldChar w:fldCharType="separate"/>
       </w:r>
       <w:r>
+        <w:rPr>
+          <w:noProof/>
+        </w:rPr>
         <w:t>5</w:t>
       </w:r>
       <w:r>
+        <w:rPr>
+          <w:noProof/>
+        </w:rPr>
         <w:fldChar w:fldCharType="end"/>
       </w:r>
     </w:p>
     <w:p>
       <w:pPr>
-        <w:pStyle w:val="TOC3"/>
+        <w:pStyle w:val="TOC2"/>
         <w:tabs>
-          <w:tab w:val="left" w:pos="1630"/>
+          <w:tab w:val="left" w:pos="922"/>
         </w:tabs>
         <w:rPr>
           <w:rFonts w:asciiTheme="minorHAnsi" w:eastAsiaTheme="minorEastAsia" w:hAnsiTheme="minorHAnsi" w:cstheme="minorBidi"/>
+          <w:noProof/>
           <w:snapToGrid/>
           <w:sz w:val="24"/>
           <w:szCs w:val="24"/>
@@ -1774,13 +2298,15 @@
       </w:pPr>
       <w:r>
         <w:rPr>
-          <w:lang w:val="pt-BR"/>
-        </w:rPr>
-        <w:t>2.3.2</w:t>
+          <w:noProof/>
+          <w:lang w:val="pt-BR"/>
+        </w:rPr>
+        <w:t>2.5</w:t>
       </w:r>
       <w:r>
         <w:rPr>
           <w:rFonts w:asciiTheme="minorHAnsi" w:eastAsiaTheme="minorEastAsia" w:hAnsiTheme="minorHAnsi" w:cstheme="minorBidi"/>
+          <w:noProof/>
           <w:snapToGrid/>
           <w:sz w:val="24"/>
           <w:szCs w:val="24"/>
@@ -1790,26 +2316,50 @@
       </w:r>
       <w:r>
         <w:rPr>
-          <w:lang w:val="pt-BR"/>
-        </w:rPr>
-        <w:t>&lt;anotherGroupTerm&gt;</w:t>
-      </w:r>
-      <w:r>
+          <w:noProof/>
+          <w:lang w:val="pt-BR"/>
+        </w:rPr>
+        <w:t>EndPoint</w:t>
+      </w:r>
+      <w:r>
+        <w:rPr>
+          <w:noProof/>
+        </w:rPr>
         <w:tab/>
       </w:r>
       <w:r>
+        <w:rPr>
+          <w:noProof/>
+        </w:rPr>
         <w:fldChar w:fldCharType="begin"/>
       </w:r>
       <w:r>
-        <w:instrText xml:space="preserve"> PAGEREF _Toc320735433 \h </w:instrText>
-      </w:r>
-      <w:r>
+        <w:rPr>
+          <w:noProof/>
+        </w:rPr>
+        <w:instrText xml:space="preserve"> PAGEREF _Toc320738913 \h </w:instrText>
+      </w:r>
+      <w:r>
+        <w:rPr>
+          <w:noProof/>
+        </w:rPr>
+      </w:r>
+      <w:r>
+        <w:rPr>
+          <w:noProof/>
+        </w:rPr>
         <w:fldChar w:fldCharType="separate"/>
       </w:r>
       <w:r>
+        <w:rPr>
+          <w:noProof/>
+        </w:rPr>
         <w:t>5</w:t>
       </w:r>
       <w:r>
+        <w:rPr>
+          <w:noProof/>
+        </w:rPr>
         <w:fldChar w:fldCharType="end"/>
       </w:r>
     </w:p>
@@ -1833,7 +2383,7 @@
           <w:noProof/>
           <w:lang w:val="pt-BR"/>
         </w:rPr>
-        <w:t>2.4</w:t>
+        <w:t>2.6</w:t>
       </w:r>
       <w:r>
         <w:rPr>
@@ -1851,7 +2401,7 @@
           <w:noProof/>
           <w:lang w:val="pt-BR"/>
         </w:rPr>
-        <w:t>&lt;aSecondGroupofTerms&gt;</w:t>
+        <w:t>SDK</w:t>
       </w:r>
       <w:r>
         <w:rPr>
@@ -1869,7 +2419,7 @@
         <w:rPr>
           <w:noProof/>
         </w:rPr>
-        <w:instrText xml:space="preserve"> PAGEREF _Toc320735434 \h </w:instrText>
+        <w:instrText xml:space="preserve"> PAGEREF _Toc320738914 \h </w:instrText>
       </w:r>
       <w:r>
         <w:rPr>
@@ -1897,12 +2447,13 @@
     </w:p>
     <w:p>
       <w:pPr>
-        <w:pStyle w:val="TOC3"/>
+        <w:pStyle w:val="TOC2"/>
         <w:tabs>
-          <w:tab w:val="left" w:pos="1630"/>
+          <w:tab w:val="left" w:pos="922"/>
         </w:tabs>
         <w:rPr>
           <w:rFonts w:asciiTheme="minorHAnsi" w:eastAsiaTheme="minorEastAsia" w:hAnsiTheme="minorHAnsi" w:cstheme="minorBidi"/>
+          <w:noProof/>
           <w:snapToGrid/>
           <w:sz w:val="24"/>
           <w:szCs w:val="24"/>
@@ -1911,13 +2462,15 @@
       </w:pPr>
       <w:r>
         <w:rPr>
-          <w:lang w:val="pt-BR"/>
-        </w:rPr>
-        <w:t>2.4.1</w:t>
+          <w:noProof/>
+          <w:lang w:val="pt-BR"/>
+        </w:rPr>
+        <w:t>2.7</w:t>
       </w:r>
       <w:r>
         <w:rPr>
           <w:rFonts w:asciiTheme="minorHAnsi" w:eastAsiaTheme="minorEastAsia" w:hAnsiTheme="minorHAnsi" w:cstheme="minorBidi"/>
+          <w:noProof/>
           <w:snapToGrid/>
           <w:sz w:val="24"/>
           <w:szCs w:val="24"/>
@@ -1927,37 +2480,62 @@
       </w:r>
       <w:r>
         <w:rPr>
-          <w:lang w:val="pt-BR"/>
-        </w:rPr>
-        <w:t>&lt;yetAnotherGroupTerm&gt;</w:t>
-      </w:r>
-      <w:r>
+          <w:noProof/>
+          <w:lang w:val="pt-BR"/>
+        </w:rPr>
+        <w:t>Cliente-Servidor/Servidor-Cliente</w:t>
+      </w:r>
+      <w:r>
+        <w:rPr>
+          <w:noProof/>
+        </w:rPr>
         <w:tab/>
       </w:r>
       <w:r>
+        <w:rPr>
+          <w:noProof/>
+        </w:rPr>
         <w:fldChar w:fldCharType="begin"/>
       </w:r>
       <w:r>
-        <w:instrText xml:space="preserve"> PAGEREF _Toc320735435 \h </w:instrText>
-      </w:r>
-      <w:r>
+        <w:rPr>
+          <w:noProof/>
+        </w:rPr>
+        <w:instrText xml:space="preserve"> PAGEREF _Toc320738915 \h </w:instrText>
+      </w:r>
+      <w:r>
+        <w:rPr>
+          <w:noProof/>
+        </w:rPr>
+      </w:r>
+      <w:r>
+        <w:rPr>
+          <w:noProof/>
+        </w:rPr>
         <w:fldChar w:fldCharType="separate"/>
       </w:r>
       <w:r>
+        <w:rPr>
+          <w:noProof/>
+        </w:rPr>
         <w:t>5</w:t>
       </w:r>
       <w:r>
+        <w:rPr>
+          <w:noProof/>
+        </w:rPr>
         <w:fldChar w:fldCharType="end"/>
       </w:r>
     </w:p>
     <w:p>
       <w:pPr>
-        <w:pStyle w:val="TOC3"/>
+        <w:pStyle w:val="TOC2"/>
         <w:tabs>
-          <w:tab w:val="left" w:pos="1630"/>
+          <w:tab w:val="left" w:pos="922"/>
         </w:tabs>
         <w:rPr>
           <w:rFonts w:asciiTheme="minorHAnsi" w:eastAsiaTheme="minorEastAsia" w:hAnsiTheme="minorHAnsi" w:cstheme="minorBidi"/>
+          <w:noProof/>
           <w:snapToGrid/>
           <w:sz w:val="24"/>
           <w:szCs w:val="24"/>
@@ -1966,13 +2544,15 @@
       </w:pPr>
       <w:r>
         <w:rPr>
-          <w:lang w:val="pt-BR"/>
-        </w:rPr>
-        <w:t>2.4.2</w:t>
+          <w:noProof/>
+          <w:lang w:val="pt-BR"/>
+        </w:rPr>
+        <w:t>2.8</w:t>
       </w:r>
       <w:r>
         <w:rPr>
           <w:rFonts w:asciiTheme="minorHAnsi" w:eastAsiaTheme="minorEastAsia" w:hAnsiTheme="minorHAnsi" w:cstheme="minorBidi"/>
+          <w:noProof/>
           <w:snapToGrid/>
           <w:sz w:val="24"/>
           <w:szCs w:val="24"/>
@@ -1982,26 +2562,397 @@
       </w:r>
       <w:r>
         <w:rPr>
-          <w:lang w:val="pt-BR"/>
-        </w:rPr>
-        <w:t>&lt;andAnotherGroupTerm&gt;</w:t>
-      </w:r>
-      <w:r>
+          <w:noProof/>
+          <w:lang w:val="pt-BR"/>
+        </w:rPr>
+        <w:t>API</w:t>
+      </w:r>
+      <w:r>
+        <w:rPr>
+          <w:noProof/>
+        </w:rPr>
         <w:tab/>
       </w:r>
       <w:r>
+        <w:rPr>
+          <w:noProof/>
+        </w:rPr>
         <w:fldChar w:fldCharType="begin"/>
       </w:r>
       <w:r>
-        <w:instrText xml:space="preserve"> PAGEREF _Toc320735436 \h </w:instrText>
-      </w:r>
-      <w:r>
+        <w:rPr>
+          <w:noProof/>
+        </w:rPr>
+        <w:instrText xml:space="preserve"> PAGEREF _Toc320738916 \h </w:instrText>
+      </w:r>
+      <w:r>
+        <w:rPr>
+          <w:noProof/>
+        </w:rPr>
+      </w:r>
+      <w:r>
+        <w:rPr>
+          <w:noProof/>
+        </w:rPr>
         <w:fldChar w:fldCharType="separate"/>
       </w:r>
       <w:r>
+        <w:rPr>
+          <w:noProof/>
+        </w:rPr>
         <w:t>5</w:t>
       </w:r>
       <w:r>
+        <w:rPr>
+          <w:noProof/>
+        </w:rPr>
+        <w:fldChar w:fldCharType="end"/>
+      </w:r>
+    </w:p>
+    <w:p>
+      <w:pPr>
+        <w:pStyle w:val="TOC2"/>
+        <w:tabs>
+          <w:tab w:val="left" w:pos="922"/>
+        </w:tabs>
+        <w:rPr>
+          <w:rFonts w:asciiTheme="minorHAnsi" w:eastAsiaTheme="minorEastAsia" w:hAnsiTheme="minorHAnsi" w:cstheme="minorBidi"/>
+          <w:noProof/>
+          <w:snapToGrid/>
+          <w:sz w:val="24"/>
+          <w:szCs w:val="24"/>
+          <w:lang w:eastAsia="ja-JP"/>
+        </w:rPr>
+      </w:pPr>
+      <w:r>
+        <w:rPr>
+          <w:noProof/>
+          <w:lang w:val="pt-BR"/>
+        </w:rPr>
+        <w:t>2.9</w:t>
+      </w:r>
+      <w:r>
+        <w:rPr>
+          <w:rFonts w:asciiTheme="minorHAnsi" w:eastAsiaTheme="minorEastAsia" w:hAnsiTheme="minorHAnsi" w:cstheme="minorBidi"/>
+          <w:noProof/>
+          <w:snapToGrid/>
+          <w:sz w:val="24"/>
+          <w:szCs w:val="24"/>
+          <w:lang w:eastAsia="ja-JP"/>
+        </w:rPr>
+        <w:tab/>
+      </w:r>
+      <w:r>
+        <w:rPr>
+          <w:noProof/>
+          <w:lang w:val="pt-BR"/>
+        </w:rPr>
+        <w:t>DAO</w:t>
+      </w:r>
+      <w:r>
+        <w:rPr>
+          <w:noProof/>
+        </w:rPr>
+        <w:tab/>
+      </w:r>
+      <w:r>
+        <w:rPr>
+          <w:noProof/>
+        </w:rPr>
+        <w:fldChar w:fldCharType="begin"/>
+      </w:r>
+      <w:r>
+        <w:rPr>
+          <w:noProof/>
+        </w:rPr>
+        <w:instrText xml:space="preserve"> PAGEREF _Toc320738917 \h </w:instrText>
+      </w:r>
+      <w:r>
+        <w:rPr>
+          <w:noProof/>
+        </w:rPr>
+      </w:r>
+      <w:r>
+        <w:rPr>
+          <w:noProof/>
+        </w:rPr>
+        <w:fldChar w:fldCharType="separate"/>
+      </w:r>
+      <w:r>
+        <w:rPr>
+          <w:noProof/>
+        </w:rPr>
+        <w:t>5</w:t>
+      </w:r>
+      <w:r>
+        <w:rPr>
+          <w:noProof/>
+        </w:rPr>
+        <w:fldChar w:fldCharType="end"/>
+      </w:r>
+    </w:p>
+    <w:p>
+      <w:pPr>
+        <w:pStyle w:val="TOC2"/>
+        <w:rPr>
+          <w:rFonts w:asciiTheme="minorHAnsi" w:eastAsiaTheme="minorEastAsia" w:hAnsiTheme="minorHAnsi" w:cstheme="minorBidi"/>
+          <w:noProof/>
+          <w:snapToGrid/>
+          <w:sz w:val="24"/>
+          <w:szCs w:val="24"/>
+          <w:lang w:eastAsia="ja-JP"/>
+        </w:rPr>
+      </w:pPr>
+      <w:r>
+        <w:rPr>
+          <w:noProof/>
+          <w:lang w:val="pt-BR"/>
+        </w:rPr>
+        <w:t>2.16</w:t>
+      </w:r>
+      <w:r>
+        <w:rPr>
+          <w:noProof/>
+        </w:rPr>
+        <w:tab/>
+      </w:r>
+      <w:r>
+        <w:rPr>
+          <w:noProof/>
+        </w:rPr>
+        <w:fldChar w:fldCharType="begin"/>
+      </w:r>
+      <w:r>
+        <w:rPr>
+          <w:noProof/>
+        </w:rPr>
+        <w:instrText xml:space="preserve"> PAGEREF _Toc320738924 \h </w:instrText>
+      </w:r>
+      <w:r>
+        <w:rPr>
+          <w:noProof/>
+        </w:rPr>
+      </w:r>
+      <w:r>
+        <w:rPr>
+          <w:noProof/>
+        </w:rPr>
+        <w:fldChar w:fldCharType="separate"/>
+      </w:r>
+      <w:r>
+        <w:rPr>
+          <w:noProof/>
+        </w:rPr>
+        <w:t>5</w:t>
+      </w:r>
+      <w:r>
+        <w:rPr>
+          <w:noProof/>
+        </w:rPr>
+        <w:fldChar w:fldCharType="end"/>
+      </w:r>
+    </w:p>
+    <w:p>
+      <w:pPr>
+        <w:pStyle w:val="TOC2"/>
+        <w:rPr>
+          <w:rFonts w:asciiTheme="minorHAnsi" w:eastAsiaTheme="minorEastAsia" w:hAnsiTheme="minorHAnsi" w:cstheme="minorBidi"/>
+          <w:noProof/>
+          <w:snapToGrid/>
+          <w:sz w:val="24"/>
+          <w:szCs w:val="24"/>
+          <w:lang w:eastAsia="ja-JP"/>
+        </w:rPr>
+      </w:pPr>
+      <w:r>
+        <w:rPr>
+          <w:noProof/>
+          <w:lang w:val="pt-BR"/>
+        </w:rPr>
+        <w:t>2.17</w:t>
+      </w:r>
+      <w:r>
+        <w:rPr>
+          <w:noProof/>
+        </w:rPr>
+        <w:tab/>
+      </w:r>
+      <w:r>
+        <w:rPr>
+          <w:noProof/>
+        </w:rPr>
+        <w:fldChar w:fldCharType="begin"/>
+      </w:r>
+      <w:r>
+        <w:rPr>
+          <w:noProof/>
+        </w:rPr>
+        <w:instrText xml:space="preserve"> PAGEREF _Toc320738925 \h </w:instrText>
+      </w:r>
+      <w:r>
+        <w:rPr>
+          <w:noProof/>
+        </w:rPr>
+      </w:r>
+      <w:r>
+        <w:rPr>
+          <w:noProof/>
+        </w:rPr>
+        <w:fldChar w:fldCharType="separate"/>
+      </w:r>
+      <w:r>
+        <w:rPr>
+          <w:noProof/>
+        </w:rPr>
+        <w:t>5</w:t>
+      </w:r>
+      <w:r>
+        <w:rPr>
+          <w:noProof/>
+        </w:rPr>
+        <w:fldChar w:fldCharType="end"/>
+      </w:r>
+    </w:p>
+    <w:p>
+      <w:pPr>
+        <w:pStyle w:val="TOC2"/>
+        <w:rPr>
+          <w:rFonts w:asciiTheme="minorHAnsi" w:eastAsiaTheme="minorEastAsia" w:hAnsiTheme="minorHAnsi" w:cstheme="minorBidi"/>
+          <w:noProof/>
+          <w:snapToGrid/>
+          <w:sz w:val="24"/>
+          <w:szCs w:val="24"/>
+          <w:lang w:eastAsia="ja-JP"/>
+        </w:rPr>
+      </w:pPr>
+      <w:r>
+        <w:rPr>
+          <w:noProof/>
+          <w:lang w:val="pt-BR"/>
+        </w:rPr>
+        <w:t>2.18</w:t>
+      </w:r>
+      <w:r>
+        <w:rPr>
+          <w:noProof/>
+        </w:rPr>
+        <w:tab/>
+      </w:r>
+      <w:r>
+        <w:rPr>
+          <w:noProof/>
+        </w:rPr>
+        <w:fldChar w:fldCharType="begin"/>
+      </w:r>
+      <w:r>
+        <w:rPr>
+          <w:noProof/>
+        </w:rPr>
+        <w:instrText xml:space="preserve"> PAGEREF _Toc320738926 \h </w:instrText>
+      </w:r>
+      <w:r>
+        <w:rPr>
+          <w:noProof/>
+        </w:rPr>
+      </w:r>
+      <w:r>
+        <w:rPr>
+          <w:noProof/>
+        </w:rPr>
+        <w:fldChar w:fldCharType="separate"/>
+      </w:r>
+      <w:r>
+        <w:rPr>
+          <w:noProof/>
+        </w:rPr>
+        <w:t>5</w:t>
+      </w:r>
+      <w:r>
+        <w:rPr>
+          <w:noProof/>
+        </w:rPr>
+        <w:fldChar w:fldCharType="end"/>
+      </w:r>
+    </w:p>
+    <w:p>
+      <w:pPr>
+        <w:pStyle w:val="TOC2"/>
+        <w:tabs>
+          <w:tab w:val="left" w:pos="1022"/>
+        </w:tabs>
+        <w:rPr>
+          <w:rFonts w:asciiTheme="minorHAnsi" w:eastAsiaTheme="minorEastAsia" w:hAnsiTheme="minorHAnsi" w:cstheme="minorBidi"/>
+          <w:noProof/>
+          <w:snapToGrid/>
+          <w:sz w:val="24"/>
+          <w:szCs w:val="24"/>
+          <w:lang w:eastAsia="ja-JP"/>
+        </w:rPr>
+      </w:pPr>
+      <w:r>
+        <w:rPr>
+          <w:noProof/>
+          <w:lang w:val="pt-BR"/>
+        </w:rPr>
+        <w:t>2.19</w:t>
+      </w:r>
+      <w:r>
+        <w:rPr>
+          <w:rFonts w:asciiTheme="minorHAnsi" w:eastAsiaTheme="minorEastAsia" w:hAnsiTheme="minorHAnsi" w:cstheme="minorBidi"/>
+          <w:noProof/>
+          <w:snapToGrid/>
+          <w:sz w:val="24"/>
+          <w:szCs w:val="24"/>
+          <w:lang w:eastAsia="ja-JP"/>
+        </w:rPr>
+        <w:tab/>
+      </w:r>
+      <w:r>
+        <w:rPr>
+          <w:noProof/>
+          <w:lang w:val="pt-BR"/>
+        </w:rPr>
+        <w:t>&lt;aGroupofTerms&gt;</w:t>
+      </w:r>
+      <w:r>
+        <w:rPr>
+          <w:noProof/>
+        </w:rPr>
+        <w:tab/>
+      </w:r>
+      <w:r>
+        <w:rPr>
+          <w:noProof/>
+        </w:rPr>
+        <w:fldChar w:fldCharType="begin"/>
+      </w:r>
+      <w:r>
+        <w:rPr>
+          <w:noProof/>
+        </w:rPr>
+        <w:instrText xml:space="preserve"> PAGEREF _Toc320738927 \h </w:instrText>
+      </w:r>
+      <w:r>
+        <w:rPr>
+          <w:noProof/>
+        </w:rPr>
+      </w:r>
+      <w:r>
+        <w:rPr>
+          <w:noProof/>
+        </w:rPr>
+        <w:fldChar w:fldCharType="separate"/>
+      </w:r>
+      <w:r>
+        <w:rPr>
+          <w:noProof/>
+        </w:rPr>
+        <w:t>5</w:t>
+      </w:r>
+      <w:r>
+        <w:rPr>
+          <w:noProof/>
+        </w:rPr>
         <w:fldChar w:fldCharType="end"/>
       </w:r>
     </w:p>
@@ -2061,7 +3012,7 @@
         <w:rPr>
           <w:noProof/>
         </w:rPr>
-        <w:instrText xml:space="preserve"> PAGEREF _Toc320735437 \h </w:instrText>
+        <w:instrText xml:space="preserve"> PAGEREF _Toc320738928 \h </w:instrText>
       </w:r>
       <w:r>
         <w:rPr>
@@ -2152,7 +3103,7 @@
       </w:pPr>
       <w:bookmarkStart w:id="0" w:name="_Toc456600917"/>
       <w:bookmarkStart w:id="1" w:name="_Toc456598586"/>
-      <w:bookmarkStart w:id="2" w:name="_Toc320735423"/>
+      <w:bookmarkStart w:id="2" w:name="_Toc320738903"/>
       <w:r>
         <w:rPr>
           <w:sz w:val="24"/>
@@ -2174,7 +3125,7 @@
       </w:pPr>
       <w:bookmarkStart w:id="3" w:name="_Toc456600918"/>
       <w:bookmarkStart w:id="4" w:name="_Toc456598587"/>
-      <w:bookmarkStart w:id="5" w:name="_Toc320735424"/>
+      <w:bookmarkStart w:id="5" w:name="_Toc320738904"/>
       <w:r>
         <w:rPr>
           <w:lang w:val="pt-BR"/>
@@ -2572,7 +3523,7 @@
       </w:pPr>
       <w:bookmarkStart w:id="6" w:name="_Toc456600919"/>
       <w:bookmarkStart w:id="7" w:name="_Toc456598588"/>
-      <w:bookmarkStart w:id="8" w:name="_Toc320735425"/>
+      <w:bookmarkStart w:id="8" w:name="_Toc320738905"/>
       <w:r>
         <w:rPr>
           <w:lang w:val="pt-BR"/>
@@ -2704,7 +3655,7 @@
       </w:pPr>
       <w:bookmarkStart w:id="9" w:name="_Toc456600921"/>
       <w:bookmarkStart w:id="10" w:name="_Toc456598590"/>
-      <w:bookmarkStart w:id="11" w:name="_Toc320735426"/>
+      <w:bookmarkStart w:id="11" w:name="_Toc320738906"/>
       <w:r>
         <w:rPr>
           <w:lang w:val="pt-BR"/>
@@ -3104,7 +4055,7 @@
       </w:pPr>
       <w:bookmarkStart w:id="12" w:name="_Toc456600922"/>
       <w:bookmarkStart w:id="13" w:name="_Toc456598591"/>
-      <w:bookmarkStart w:id="14" w:name="_Toc320735427"/>
+      <w:bookmarkStart w:id="14" w:name="_Toc320738907"/>
       <w:r>
         <w:rPr>
           <w:lang w:val="pt-BR"/>
@@ -3529,7 +4480,7 @@
           <w:lang w:val="pt-BR"/>
         </w:rPr>
       </w:pPr>
-      <w:bookmarkStart w:id="15" w:name="_Toc320735428"/>
+      <w:bookmarkStart w:id="15" w:name="_Toc320738908"/>
       <w:r>
         <w:rPr>
           <w:sz w:val="24"/>
@@ -3633,12 +4584,14 @@
           <w:lang w:val="pt-BR"/>
         </w:rPr>
       </w:pPr>
+      <w:bookmarkStart w:id="16" w:name="_Toc320738909"/>
       <w:r>
         <w:rPr>
           <w:lang w:val="pt-BR"/>
         </w:rPr>
         <w:t>Framework</w:t>
       </w:r>
+      <w:bookmarkEnd w:id="16"/>
     </w:p>
     <w:p>
       <w:pPr>
@@ -4587,12 +5540,14 @@
           <w:lang w:val="pt-BR"/>
         </w:rPr>
       </w:pPr>
+      <w:bookmarkStart w:id="17" w:name="_Toc320738910"/>
       <w:r>
         <w:rPr>
           <w:lang w:val="pt-BR"/>
         </w:rPr>
         <w:t>RESTFUL</w:t>
       </w:r>
+      <w:bookmarkEnd w:id="17"/>
     </w:p>
     <w:p>
       <w:pPr>
@@ -5036,13 +5991,14 @@
           <w:lang w:val="pt-BR"/>
         </w:rPr>
       </w:pPr>
-      <w:bookmarkStart w:id="16" w:name="_Toc320735431"/>
+      <w:bookmarkStart w:id="18" w:name="_Toc320738911"/>
       <w:r>
         <w:rPr>
           <w:lang w:val="pt-BR"/>
         </w:rPr>
         <w:t>Web Service</w:t>
       </w:r>
+      <w:bookmarkEnd w:id="18"/>
     </w:p>
     <w:p>
       <w:pPr>
@@ -5345,23 +6301,541 @@
           <w:lang w:val="pt-BR"/>
         </w:rPr>
       </w:pPr>
-      <w:proofErr w:type="spellStart"/>
-      <w:r>
-        <w:rPr>
-          <w:lang w:val="pt-BR"/>
-        </w:rPr>
-        <w:t>BackEnd</w:t>
+      <w:bookmarkStart w:id="19" w:name="_Toc320738912"/>
+      <w:r>
+        <w:rPr>
+          <w:lang w:val="pt-BR"/>
+        </w:rPr>
+        <w:t>Front-</w:t>
+      </w:r>
+      <w:proofErr w:type="spellStart"/>
+      <w:r>
+        <w:rPr>
+          <w:lang w:val="pt-BR"/>
+        </w:rPr>
+        <w:t>End</w:t>
       </w:r>
       <w:proofErr w:type="spellEnd"/>
     </w:p>
     <w:p>
       <w:pPr>
+        <w:ind w:left="720"/>
+      </w:pPr>
+      <w:proofErr w:type="spellStart"/>
+      <w:r>
+        <w:t>Conhecido</w:t>
+      </w:r>
+      <w:proofErr w:type="spellEnd"/>
+      <w:r>
+        <w:t xml:space="preserve"> </w:t>
+      </w:r>
+      <w:proofErr w:type="spellStart"/>
+      <w:proofErr w:type="gramStart"/>
+      <w:r>
+        <w:t>como</w:t>
+      </w:r>
+      <w:proofErr w:type="spellEnd"/>
+      <w:proofErr w:type="gramEnd"/>
+      <w:r>
+        <w:t xml:space="preserve"> o </w:t>
+      </w:r>
+      <w:proofErr w:type="spellStart"/>
+      <w:r>
+        <w:t>lado</w:t>
+      </w:r>
+      <w:proofErr w:type="spellEnd"/>
+      <w:r>
+        <w:t xml:space="preserve"> </w:t>
+      </w:r>
+      <w:proofErr w:type="spellStart"/>
+      <w:r>
+        <w:t>cliente</w:t>
+      </w:r>
+      <w:proofErr w:type="spellEnd"/>
+      <w:r>
+        <w:t xml:space="preserve"> da </w:t>
+      </w:r>
+      <w:proofErr w:type="spellStart"/>
+      <w:r>
+        <w:t>aplicação</w:t>
+      </w:r>
+      <w:proofErr w:type="spellEnd"/>
+      <w:r>
+        <w:t xml:space="preserve">, frontend </w:t>
+      </w:r>
+      <w:proofErr w:type="spellStart"/>
+      <w:r>
+        <w:t>consiste</w:t>
+      </w:r>
+      <w:proofErr w:type="spellEnd"/>
+      <w:r>
+        <w:t xml:space="preserve"> </w:t>
+      </w:r>
+      <w:proofErr w:type="spellStart"/>
+      <w:r>
+        <w:t>basicamente</w:t>
+      </w:r>
+      <w:proofErr w:type="spellEnd"/>
+      <w:r>
+        <w:t xml:space="preserve"> </w:t>
+      </w:r>
+      <w:proofErr w:type="spellStart"/>
+      <w:r>
+        <w:t>na</w:t>
+      </w:r>
+      <w:proofErr w:type="spellEnd"/>
+      <w:r>
+        <w:t xml:space="preserve"> </w:t>
+      </w:r>
+      <w:proofErr w:type="spellStart"/>
+      <w:r>
+        <w:t>construção</w:t>
+      </w:r>
+      <w:proofErr w:type="spellEnd"/>
+      <w:r>
+        <w:t xml:space="preserve"> da </w:t>
+      </w:r>
+      <w:proofErr w:type="spellStart"/>
+      <w:r>
+        <w:t>camada</w:t>
+      </w:r>
+      <w:proofErr w:type="spellEnd"/>
+      <w:r>
+        <w:t xml:space="preserve"> visual </w:t>
+      </w:r>
+      <w:proofErr w:type="spellStart"/>
+      <w:r>
+        <w:t>para</w:t>
+      </w:r>
+      <w:proofErr w:type="spellEnd"/>
+      <w:r>
+        <w:t xml:space="preserve"> </w:t>
+      </w:r>
+      <w:proofErr w:type="spellStart"/>
+      <w:r>
+        <w:t>uma</w:t>
+      </w:r>
+      <w:proofErr w:type="spellEnd"/>
+      <w:r>
+        <w:t xml:space="preserve"> </w:t>
+      </w:r>
+      <w:proofErr w:type="spellStart"/>
+      <w:r>
+        <w:t>aplicação</w:t>
+      </w:r>
+      <w:proofErr w:type="spellEnd"/>
+      <w:r>
+        <w:t xml:space="preserve"> web </w:t>
+      </w:r>
+      <w:proofErr w:type="spellStart"/>
+      <w:r>
+        <w:t>ou</w:t>
+      </w:r>
+      <w:proofErr w:type="spellEnd"/>
+      <w:r>
+        <w:t xml:space="preserve"> website, </w:t>
+      </w:r>
+      <w:proofErr w:type="spellStart"/>
+      <w:r>
+        <w:t>para</w:t>
+      </w:r>
+      <w:proofErr w:type="spellEnd"/>
+      <w:r>
+        <w:t xml:space="preserve"> </w:t>
+      </w:r>
+      <w:proofErr w:type="spellStart"/>
+      <w:r>
+        <w:t>que</w:t>
+      </w:r>
+      <w:proofErr w:type="spellEnd"/>
+      <w:r>
+        <w:t xml:space="preserve"> </w:t>
+      </w:r>
+      <w:proofErr w:type="spellStart"/>
+      <w:r>
+        <w:t>desta</w:t>
+      </w:r>
+      <w:proofErr w:type="spellEnd"/>
+      <w:r>
+        <w:t xml:space="preserve"> forma o </w:t>
+      </w:r>
+      <w:proofErr w:type="spellStart"/>
+      <w:r>
+        <w:t>usuário</w:t>
+      </w:r>
+      <w:proofErr w:type="spellEnd"/>
+      <w:r>
+        <w:t xml:space="preserve"> </w:t>
+      </w:r>
+      <w:proofErr w:type="spellStart"/>
+      <w:r>
+        <w:t>possa</w:t>
+      </w:r>
+      <w:proofErr w:type="spellEnd"/>
+      <w:r>
+        <w:t xml:space="preserve"> </w:t>
+      </w:r>
+      <w:proofErr w:type="spellStart"/>
+      <w:r>
+        <w:t>interagir</w:t>
+      </w:r>
+      <w:proofErr w:type="spellEnd"/>
+      <w:r>
+        <w:t xml:space="preserve"> com o software </w:t>
+      </w:r>
+      <w:proofErr w:type="spellStart"/>
+      <w:r>
+        <w:t>desenvolvido</w:t>
+      </w:r>
+      <w:proofErr w:type="spellEnd"/>
+      <w:r>
+        <w:t xml:space="preserve"> </w:t>
+      </w:r>
+      <w:proofErr w:type="spellStart"/>
+      <w:r>
+        <w:t>diretamente</w:t>
+      </w:r>
+      <w:proofErr w:type="spellEnd"/>
+      <w:r>
+        <w:t xml:space="preserve">. </w:t>
+      </w:r>
+    </w:p>
+    <w:p>
+      <w:pPr>
+        <w:ind w:left="720"/>
+      </w:pPr>
+    </w:p>
+    <w:p>
+      <w:pPr>
         <w:pStyle w:val="Heading2"/>
         <w:widowControl/>
         <w:rPr>
           <w:lang w:val="pt-BR"/>
         </w:rPr>
       </w:pPr>
+      <w:r>
+        <w:rPr>
+          <w:lang w:val="pt-BR"/>
+        </w:rPr>
+        <w:t>Back</w:t>
+      </w:r>
+      <w:r>
+        <w:rPr>
+          <w:lang w:val="pt-BR"/>
+        </w:rPr>
+        <w:t>-</w:t>
+      </w:r>
+      <w:proofErr w:type="spellStart"/>
+      <w:r>
+        <w:rPr>
+          <w:lang w:val="pt-BR"/>
+        </w:rPr>
+        <w:t>End</w:t>
+      </w:r>
+      <w:bookmarkEnd w:id="19"/>
+      <w:proofErr w:type="spellEnd"/>
+    </w:p>
+    <w:p>
+      <w:pPr>
+        <w:ind w:left="720"/>
+      </w:pPr>
+      <w:proofErr w:type="spellStart"/>
+      <w:r>
+        <w:t>Conhecido</w:t>
+      </w:r>
+      <w:proofErr w:type="spellEnd"/>
+      <w:r>
+        <w:t xml:space="preserve"> </w:t>
+      </w:r>
+      <w:proofErr w:type="spellStart"/>
+      <w:proofErr w:type="gramStart"/>
+      <w:r>
+        <w:t>como</w:t>
+      </w:r>
+      <w:proofErr w:type="spellEnd"/>
+      <w:proofErr w:type="gramEnd"/>
+      <w:r>
+        <w:t xml:space="preserve"> o </w:t>
+      </w:r>
+      <w:proofErr w:type="spellStart"/>
+      <w:r>
+        <w:t>lado</w:t>
+      </w:r>
+      <w:proofErr w:type="spellEnd"/>
+      <w:r>
+        <w:t xml:space="preserve"> </w:t>
+      </w:r>
+      <w:proofErr w:type="spellStart"/>
+      <w:r>
+        <w:t>servidor</w:t>
+      </w:r>
+      <w:proofErr w:type="spellEnd"/>
+      <w:r>
+        <w:t xml:space="preserve"> de </w:t>
+      </w:r>
+      <w:proofErr w:type="spellStart"/>
+      <w:r>
+        <w:t>uma</w:t>
+      </w:r>
+      <w:proofErr w:type="spellEnd"/>
+      <w:r>
+        <w:t xml:space="preserve"> </w:t>
+      </w:r>
+      <w:proofErr w:type="spellStart"/>
+      <w:r>
+        <w:t>aplicação</w:t>
+      </w:r>
+      <w:proofErr w:type="spellEnd"/>
+      <w:r>
+        <w:t xml:space="preserve">, backend </w:t>
+      </w:r>
+      <w:proofErr w:type="spellStart"/>
+      <w:r>
+        <w:t>consiste</w:t>
+      </w:r>
+      <w:proofErr w:type="spellEnd"/>
+      <w:r>
+        <w:t xml:space="preserve"> </w:t>
+      </w:r>
+      <w:proofErr w:type="spellStart"/>
+      <w:r>
+        <w:t>em</w:t>
+      </w:r>
+      <w:proofErr w:type="spellEnd"/>
+      <w:r>
+        <w:t xml:space="preserve"> </w:t>
+      </w:r>
+      <w:proofErr w:type="spellStart"/>
+      <w:r>
+        <w:t>três</w:t>
+      </w:r>
+      <w:proofErr w:type="spellEnd"/>
+      <w:r>
+        <w:t xml:space="preserve"> </w:t>
+      </w:r>
+      <w:proofErr w:type="spellStart"/>
+      <w:r>
+        <w:t>partes</w:t>
+      </w:r>
+      <w:proofErr w:type="spellEnd"/>
+      <w:r>
+        <w:t xml:space="preserve">: um </w:t>
+      </w:r>
+      <w:proofErr w:type="spellStart"/>
+      <w:r>
+        <w:t>servidor</w:t>
+      </w:r>
+      <w:proofErr w:type="spellEnd"/>
+      <w:r>
+        <w:t xml:space="preserve">, </w:t>
+      </w:r>
+      <w:proofErr w:type="spellStart"/>
+      <w:r>
+        <w:t>uma</w:t>
+      </w:r>
+      <w:proofErr w:type="spellEnd"/>
+      <w:r>
+        <w:t xml:space="preserve"> </w:t>
+      </w:r>
+      <w:proofErr w:type="spellStart"/>
+      <w:r>
+        <w:t>aplicação</w:t>
+      </w:r>
+      <w:proofErr w:type="spellEnd"/>
+      <w:r>
+        <w:t xml:space="preserve"> e um </w:t>
+      </w:r>
+      <w:proofErr w:type="spellStart"/>
+      <w:r>
+        <w:t>banco</w:t>
+      </w:r>
+      <w:proofErr w:type="spellEnd"/>
+      <w:r>
+        <w:t xml:space="preserve"> de dados. O backend de </w:t>
+      </w:r>
+      <w:proofErr w:type="spellStart"/>
+      <w:r>
+        <w:t>uma</w:t>
+      </w:r>
+      <w:proofErr w:type="spellEnd"/>
+      <w:r>
+        <w:t xml:space="preserve"> </w:t>
+      </w:r>
+      <w:proofErr w:type="spellStart"/>
+      <w:r>
+        <w:t>aplicação</w:t>
+      </w:r>
+      <w:proofErr w:type="spellEnd"/>
+      <w:r>
+        <w:t xml:space="preserve"> é </w:t>
+      </w:r>
+      <w:proofErr w:type="spellStart"/>
+      <w:r>
+        <w:t>responsável</w:t>
+      </w:r>
+      <w:proofErr w:type="spellEnd"/>
+      <w:r>
+        <w:t xml:space="preserve">, </w:t>
+      </w:r>
+      <w:proofErr w:type="spellStart"/>
+      <w:r>
+        <w:t>por</w:t>
+      </w:r>
+      <w:proofErr w:type="spellEnd"/>
+      <w:r>
+        <w:t xml:space="preserve"> </w:t>
+      </w:r>
+      <w:proofErr w:type="spellStart"/>
+      <w:r>
+        <w:t>exemplo</w:t>
+      </w:r>
+      <w:proofErr w:type="spellEnd"/>
+      <w:r>
+        <w:t xml:space="preserve">, </w:t>
+      </w:r>
+      <w:proofErr w:type="spellStart"/>
+      <w:r>
+        <w:t>pela</w:t>
+      </w:r>
+      <w:proofErr w:type="spellEnd"/>
+      <w:r>
+        <w:t xml:space="preserve"> </w:t>
+      </w:r>
+      <w:proofErr w:type="spellStart"/>
+      <w:r>
+        <w:t>persistência</w:t>
+      </w:r>
+      <w:proofErr w:type="spellEnd"/>
+      <w:r>
+        <w:t xml:space="preserve"> dos dados </w:t>
+      </w:r>
+      <w:proofErr w:type="spellStart"/>
+      <w:r>
+        <w:t>em</w:t>
+      </w:r>
+      <w:proofErr w:type="spellEnd"/>
+      <w:r>
+        <w:t xml:space="preserve"> um </w:t>
+      </w:r>
+      <w:proofErr w:type="spellStart"/>
+      <w:r>
+        <w:t>banco</w:t>
+      </w:r>
+      <w:proofErr w:type="spellEnd"/>
+      <w:r>
+        <w:t xml:space="preserve"> de dados. </w:t>
+      </w:r>
+    </w:p>
+    <w:p>
+      <w:pPr>
+        <w:ind w:left="720"/>
+      </w:pPr>
+    </w:p>
+    <w:p>
+      <w:pPr>
+        <w:ind w:left="720"/>
+      </w:pPr>
+      <w:hyperlink r:id="rId15" w:history="1">
+        <w:r>
+          <w:rPr>
+            <w:rStyle w:val="Hyperlink"/>
+          </w:rPr>
+          <w:t xml:space="preserve">Clique </w:t>
+        </w:r>
+        <w:proofErr w:type="spellStart"/>
+        <w:r>
+          <w:rPr>
+            <w:rStyle w:val="Hyperlink"/>
+          </w:rPr>
+          <w:t>aqui</w:t>
+        </w:r>
+        <w:proofErr w:type="spellEnd"/>
+        <w:r>
+          <w:rPr>
+            <w:rStyle w:val="Hyperlink"/>
+          </w:rPr>
+          <w:t xml:space="preserve"> </w:t>
+        </w:r>
+        <w:proofErr w:type="spellStart"/>
+        <w:r>
+          <w:rPr>
+            <w:rStyle w:val="Hyperlink"/>
+          </w:rPr>
+          <w:t>para</w:t>
+        </w:r>
+        <w:proofErr w:type="spellEnd"/>
+        <w:r>
+          <w:rPr>
+            <w:rStyle w:val="Hyperlink"/>
+          </w:rPr>
+          <w:t xml:space="preserve"> </w:t>
+        </w:r>
+        <w:proofErr w:type="spellStart"/>
+        <w:r>
+          <w:rPr>
+            <w:rStyle w:val="Hyperlink"/>
+          </w:rPr>
+          <w:t>mais</w:t>
+        </w:r>
+        <w:proofErr w:type="spellEnd"/>
+        <w:r>
+          <w:rPr>
+            <w:rStyle w:val="Hyperlink"/>
+          </w:rPr>
+          <w:t xml:space="preserve"> </w:t>
+        </w:r>
+        <w:proofErr w:type="spellStart"/>
+        <w:r>
+          <w:rPr>
+            <w:rStyle w:val="Hyperlink"/>
+          </w:rPr>
+          <w:t>informações</w:t>
+        </w:r>
+        <w:proofErr w:type="spellEnd"/>
+        <w:r>
+          <w:rPr>
+            <w:rStyle w:val="Hyperlink"/>
+          </w:rPr>
+          <w:t xml:space="preserve"> </w:t>
+        </w:r>
+        <w:proofErr w:type="spellStart"/>
+        <w:r>
+          <w:rPr>
+            <w:rStyle w:val="Hyperlink"/>
+          </w:rPr>
+          <w:t>sobre</w:t>
+        </w:r>
+        <w:proofErr w:type="spellEnd"/>
+        <w:r>
+          <w:rPr>
+            <w:rStyle w:val="Hyperlink"/>
+          </w:rPr>
+          <w:t xml:space="preserve"> Frontend e Backend</w:t>
+        </w:r>
+      </w:hyperlink>
+      <w:r>
+        <w:t xml:space="preserve"> </w:t>
+      </w:r>
+    </w:p>
+    <w:p>
+      <w:pPr>
+        <w:ind w:left="720"/>
+      </w:pPr>
+    </w:p>
+    <w:p>
+      <w:pPr>
+        <w:ind w:left="720"/>
+      </w:pPr>
+    </w:p>
+    <w:p>
+      <w:pPr>
+        <w:pStyle w:val="Heading2"/>
+        <w:widowControl/>
+        <w:rPr>
+          <w:lang w:val="pt-BR"/>
+        </w:rPr>
+      </w:pPr>
+      <w:bookmarkStart w:id="20" w:name="_Toc320738913"/>
       <w:proofErr w:type="spellStart"/>
       <w:r>
         <w:rPr>
@@ -5369,7 +6843,153 @@
         </w:rPr>
         <w:t>EndPoint</w:t>
       </w:r>
-      <w:proofErr w:type="spellEnd"/>
+      <w:bookmarkEnd w:id="20"/>
+      <w:proofErr w:type="spellEnd"/>
+    </w:p>
+    <w:p>
+      <w:pPr>
+        <w:ind w:left="720"/>
+      </w:pPr>
+      <w:r>
+        <w:t xml:space="preserve">Um </w:t>
+      </w:r>
+      <w:proofErr w:type="spellStart"/>
+      <w:r>
+        <w:rPr>
+          <w:i/>
+        </w:rPr>
+        <w:t>EndPoint</w:t>
+      </w:r>
+      <w:proofErr w:type="spellEnd"/>
+      <w:r>
+        <w:rPr>
+          <w:i/>
+        </w:rPr>
+        <w:t xml:space="preserve"> </w:t>
+      </w:r>
+      <w:r>
+        <w:t xml:space="preserve">de um Web Service é </w:t>
+      </w:r>
+      <w:proofErr w:type="spellStart"/>
+      <w:r>
+        <w:t>uma</w:t>
+      </w:r>
+      <w:proofErr w:type="spellEnd"/>
+      <w:r>
+        <w:t xml:space="preserve"> </w:t>
+      </w:r>
+      <w:proofErr w:type="spellStart"/>
+      <w:r>
+        <w:t>entidade</w:t>
+      </w:r>
+      <w:proofErr w:type="spellEnd"/>
+      <w:r>
+        <w:t xml:space="preserve">, </w:t>
+      </w:r>
+      <w:proofErr w:type="spellStart"/>
+      <w:r>
+        <w:t>processador</w:t>
+      </w:r>
+      <w:proofErr w:type="spellEnd"/>
+      <w:r>
+        <w:t xml:space="preserve"> </w:t>
+      </w:r>
+      <w:proofErr w:type="spellStart"/>
+      <w:r>
+        <w:t>ou</w:t>
+      </w:r>
+      <w:proofErr w:type="spellEnd"/>
+      <w:r>
+        <w:t xml:space="preserve"> </w:t>
+      </w:r>
+      <w:proofErr w:type="spellStart"/>
+      <w:r>
+        <w:t>recusro</w:t>
+      </w:r>
+      <w:proofErr w:type="spellEnd"/>
+      <w:r>
+        <w:t xml:space="preserve"> </w:t>
+      </w:r>
+      <w:proofErr w:type="spellStart"/>
+      <w:r>
+        <w:t>que</w:t>
+      </w:r>
+      <w:proofErr w:type="spellEnd"/>
+      <w:r>
+        <w:t xml:space="preserve"> </w:t>
+      </w:r>
+      <w:proofErr w:type="spellStart"/>
+      <w:r>
+        <w:t>pode</w:t>
+      </w:r>
+      <w:proofErr w:type="spellEnd"/>
+      <w:r>
+        <w:t xml:space="preserve"> </w:t>
+      </w:r>
+      <w:proofErr w:type="spellStart"/>
+      <w:r>
+        <w:t>ser</w:t>
+      </w:r>
+      <w:proofErr w:type="spellEnd"/>
+      <w:r>
+        <w:t xml:space="preserve"> </w:t>
+      </w:r>
+      <w:proofErr w:type="spellStart"/>
+      <w:r>
+        <w:t>referenciado</w:t>
+      </w:r>
+      <w:proofErr w:type="spellEnd"/>
+      <w:r>
+        <w:t xml:space="preserve"> e </w:t>
+      </w:r>
+      <w:proofErr w:type="spellStart"/>
+      <w:r>
+        <w:t>para</w:t>
+      </w:r>
+      <w:proofErr w:type="spellEnd"/>
+      <w:r>
+        <w:t xml:space="preserve"> o </w:t>
+      </w:r>
+      <w:proofErr w:type="spellStart"/>
+      <w:r>
+        <w:t>qual</w:t>
+      </w:r>
+      <w:proofErr w:type="spellEnd"/>
+      <w:r>
+        <w:t xml:space="preserve"> as </w:t>
+      </w:r>
+      <w:proofErr w:type="spellStart"/>
+      <w:r>
+        <w:t>mensagens</w:t>
+      </w:r>
+      <w:proofErr w:type="spellEnd"/>
+      <w:r>
+        <w:t xml:space="preserve"> de um web Service </w:t>
+      </w:r>
+      <w:proofErr w:type="spellStart"/>
+      <w:r>
+        <w:t>pode</w:t>
+      </w:r>
+      <w:proofErr w:type="spellEnd"/>
+      <w:r>
+        <w:t xml:space="preserve"> </w:t>
+      </w:r>
+      <w:proofErr w:type="spellStart"/>
+      <w:r>
+        <w:t>ser</w:t>
+      </w:r>
+      <w:proofErr w:type="spellEnd"/>
+      <w:r>
+        <w:t xml:space="preserve"> </w:t>
+      </w:r>
+      <w:proofErr w:type="spellStart"/>
+      <w:r>
+        <w:t>endereçado</w:t>
+      </w:r>
+      <w:proofErr w:type="spellEnd"/>
+      <w:r>
+        <w:t xml:space="preserve">. </w:t>
+      </w:r>
     </w:p>
     <w:p/>
     <w:p>
@@ -5380,21 +7000,342 @@
           <w:lang w:val="pt-BR"/>
         </w:rPr>
       </w:pPr>
+      <w:bookmarkStart w:id="21" w:name="_Toc320738914"/>
       <w:r>
         <w:rPr>
           <w:lang w:val="pt-BR"/>
         </w:rPr>
         <w:t>SDK</w:t>
+      </w:r>
+      <w:bookmarkEnd w:id="21"/>
+      <w:r>
+        <w:rPr>
+          <w:lang w:val="pt-BR"/>
+        </w:rPr>
+        <w:t xml:space="preserve"> – Software </w:t>
+      </w:r>
+      <w:proofErr w:type="spellStart"/>
+      <w:r>
+        <w:rPr>
+          <w:lang w:val="pt-BR"/>
+        </w:rPr>
+        <w:t>Development</w:t>
+      </w:r>
+      <w:proofErr w:type="spellEnd"/>
+      <w:r>
+        <w:rPr>
+          <w:lang w:val="pt-BR"/>
+        </w:rPr>
+        <w:t xml:space="preserve"> Kit</w:t>
       </w:r>
     </w:p>
     <w:p>
       <w:pPr>
+        <w:ind w:left="720"/>
+      </w:pPr>
+      <w:proofErr w:type="spellStart"/>
+      <w:r>
+        <w:t>Geralmente</w:t>
+      </w:r>
+      <w:proofErr w:type="spellEnd"/>
+      <w:r>
+        <w:t xml:space="preserve"> é um </w:t>
+      </w:r>
+      <w:proofErr w:type="spellStart"/>
+      <w:r>
+        <w:t>conjunto</w:t>
+      </w:r>
+      <w:proofErr w:type="spellEnd"/>
+      <w:r>
+        <w:t xml:space="preserve"> de </w:t>
+      </w:r>
+      <w:proofErr w:type="spellStart"/>
+      <w:r>
+        <w:t>ferramentas</w:t>
+      </w:r>
+      <w:proofErr w:type="spellEnd"/>
+      <w:r>
+        <w:t xml:space="preserve"> </w:t>
+      </w:r>
+      <w:proofErr w:type="spellStart"/>
+      <w:r>
+        <w:t>que</w:t>
+      </w:r>
+      <w:proofErr w:type="spellEnd"/>
+      <w:r>
+        <w:t xml:space="preserve"> </w:t>
+      </w:r>
+      <w:proofErr w:type="spellStart"/>
+      <w:r>
+        <w:t>permite</w:t>
+      </w:r>
+      <w:proofErr w:type="spellEnd"/>
+      <w:r>
+        <w:t xml:space="preserve"> a </w:t>
+      </w:r>
+      <w:proofErr w:type="spellStart"/>
+      <w:r>
+        <w:t>criação</w:t>
+      </w:r>
+      <w:proofErr w:type="spellEnd"/>
+      <w:r>
+        <w:t xml:space="preserve"> de </w:t>
+      </w:r>
+      <w:proofErr w:type="spellStart"/>
+      <w:r>
+        <w:t>aplicações</w:t>
+      </w:r>
+      <w:proofErr w:type="spellEnd"/>
+      <w:r>
+        <w:t xml:space="preserve"> </w:t>
+      </w:r>
+      <w:proofErr w:type="spellStart"/>
+      <w:r>
+        <w:t>para</w:t>
+      </w:r>
+      <w:proofErr w:type="spellEnd"/>
+      <w:r>
+        <w:t xml:space="preserve"> </w:t>
+      </w:r>
+      <w:proofErr w:type="spellStart"/>
+      <w:r>
+        <w:t>certos</w:t>
+      </w:r>
+      <w:proofErr w:type="spellEnd"/>
+      <w:r>
+        <w:t xml:space="preserve"> </w:t>
+      </w:r>
+      <w:proofErr w:type="spellStart"/>
+      <w:r>
+        <w:t>pacotes</w:t>
+      </w:r>
+      <w:proofErr w:type="spellEnd"/>
+      <w:r>
+        <w:t xml:space="preserve"> de software, framework de software, </w:t>
+      </w:r>
+      <w:proofErr w:type="spellStart"/>
+      <w:r>
+        <w:t>plataforma</w:t>
+      </w:r>
+      <w:proofErr w:type="spellEnd"/>
+      <w:r>
+        <w:t xml:space="preserve"> de hardware, </w:t>
+      </w:r>
+      <w:proofErr w:type="spellStart"/>
+      <w:r>
+        <w:t>sistema</w:t>
+      </w:r>
+      <w:proofErr w:type="spellEnd"/>
+      <w:r>
+        <w:t xml:space="preserve"> </w:t>
+      </w:r>
+      <w:proofErr w:type="spellStart"/>
+      <w:r>
+        <w:t>computacional</w:t>
+      </w:r>
+      <w:proofErr w:type="spellEnd"/>
+      <w:r>
+        <w:t xml:space="preserve">, console de video game, </w:t>
+      </w:r>
+      <w:proofErr w:type="spellStart"/>
+      <w:r>
+        <w:t>sistema</w:t>
+      </w:r>
+      <w:proofErr w:type="spellEnd"/>
+      <w:r>
+        <w:t xml:space="preserve"> </w:t>
+      </w:r>
+      <w:proofErr w:type="spellStart"/>
+      <w:r>
+        <w:t>operacional</w:t>
+      </w:r>
+      <w:proofErr w:type="spellEnd"/>
+      <w:r>
+        <w:t xml:space="preserve"> </w:t>
+      </w:r>
+      <w:proofErr w:type="spellStart"/>
+      <w:r>
+        <w:t>ou</w:t>
+      </w:r>
+      <w:proofErr w:type="spellEnd"/>
+      <w:r>
+        <w:t xml:space="preserve"> </w:t>
+      </w:r>
+      <w:proofErr w:type="spellStart"/>
+      <w:r>
+        <w:t>plataforma</w:t>
+      </w:r>
+      <w:proofErr w:type="spellEnd"/>
+      <w:r>
+        <w:t xml:space="preserve"> de </w:t>
+      </w:r>
+      <w:proofErr w:type="spellStart"/>
+      <w:r>
+        <w:t>desenvolvimento</w:t>
+      </w:r>
+      <w:proofErr w:type="spellEnd"/>
+      <w:r>
+        <w:t xml:space="preserve"> similar. Para </w:t>
+      </w:r>
+      <w:proofErr w:type="spellStart"/>
+      <w:r>
+        <w:t>que</w:t>
+      </w:r>
+      <w:proofErr w:type="spellEnd"/>
+      <w:r>
+        <w:t xml:space="preserve"> </w:t>
+      </w:r>
+      <w:proofErr w:type="spellStart"/>
+      <w:r>
+        <w:t>estas</w:t>
+      </w:r>
+      <w:proofErr w:type="spellEnd"/>
+      <w:r>
+        <w:t xml:space="preserve"> </w:t>
+      </w:r>
+      <w:proofErr w:type="spellStart"/>
+      <w:r>
+        <w:t>aplicações</w:t>
+      </w:r>
+      <w:proofErr w:type="spellEnd"/>
+      <w:r>
+        <w:t xml:space="preserve"> </w:t>
+      </w:r>
+      <w:proofErr w:type="spellStart"/>
+      <w:r>
+        <w:t>sejam</w:t>
+      </w:r>
+      <w:proofErr w:type="spellEnd"/>
+      <w:r>
+        <w:t xml:space="preserve"> </w:t>
+      </w:r>
+      <w:proofErr w:type="spellStart"/>
+      <w:r>
+        <w:t>desenvolvidas</w:t>
+      </w:r>
+      <w:proofErr w:type="spellEnd"/>
+      <w:r>
+        <w:t xml:space="preserve"> é </w:t>
+      </w:r>
+      <w:proofErr w:type="spellStart"/>
+      <w:r>
+        <w:t>necessário</w:t>
+      </w:r>
+      <w:proofErr w:type="spellEnd"/>
+      <w:r>
+        <w:t xml:space="preserve"> o download de um “kit </w:t>
+      </w:r>
+      <w:proofErr w:type="spellStart"/>
+      <w:r>
+        <w:t>para</w:t>
+      </w:r>
+      <w:proofErr w:type="spellEnd"/>
+      <w:r>
+        <w:t xml:space="preserve"> </w:t>
+      </w:r>
+      <w:proofErr w:type="spellStart"/>
+      <w:r>
+        <w:t>desenvolvimento</w:t>
+      </w:r>
+      <w:proofErr w:type="spellEnd"/>
+      <w:r>
+        <w:t xml:space="preserve"> de software” </w:t>
+      </w:r>
+      <w:proofErr w:type="spellStart"/>
+      <w:r>
+        <w:t>específico</w:t>
+      </w:r>
+      <w:proofErr w:type="spellEnd"/>
+      <w:r>
+        <w:t xml:space="preserve">, </w:t>
+      </w:r>
+      <w:proofErr w:type="spellStart"/>
+      <w:r>
+        <w:t>como</w:t>
+      </w:r>
+      <w:proofErr w:type="spellEnd"/>
+      <w:r>
+        <w:t xml:space="preserve"> </w:t>
+      </w:r>
+      <w:proofErr w:type="spellStart"/>
+      <w:r>
+        <w:t>por</w:t>
+      </w:r>
+      <w:proofErr w:type="spellEnd"/>
+      <w:r>
+        <w:t xml:space="preserve"> </w:t>
+      </w:r>
+      <w:proofErr w:type="spellStart"/>
+      <w:r>
+        <w:t>exemplo</w:t>
+      </w:r>
+      <w:proofErr w:type="spellEnd"/>
+      <w:r>
+        <w:t xml:space="preserve"> SDK com java </w:t>
+      </w:r>
+      <w:proofErr w:type="spellStart"/>
+      <w:r>
+        <w:t>para</w:t>
+      </w:r>
+      <w:proofErr w:type="spellEnd"/>
+      <w:r>
+        <w:t xml:space="preserve"> </w:t>
+      </w:r>
+      <w:proofErr w:type="spellStart"/>
+      <w:r>
+        <w:t>uma</w:t>
+      </w:r>
+      <w:proofErr w:type="spellEnd"/>
+      <w:r>
+        <w:t xml:space="preserve"> </w:t>
+      </w:r>
+      <w:proofErr w:type="spellStart"/>
+      <w:r>
+        <w:t>aplicação</w:t>
+      </w:r>
+      <w:proofErr w:type="spellEnd"/>
+      <w:r>
+        <w:t xml:space="preserve"> android e </w:t>
+      </w:r>
+      <w:proofErr w:type="spellStart"/>
+      <w:r>
+        <w:t>iOS</w:t>
+      </w:r>
+      <w:proofErr w:type="spellEnd"/>
+      <w:r>
+        <w:t xml:space="preserve"> SDK </w:t>
+      </w:r>
+      <w:proofErr w:type="spellStart"/>
+      <w:r>
+        <w:t>para</w:t>
+      </w:r>
+      <w:proofErr w:type="spellEnd"/>
+      <w:r>
+        <w:t xml:space="preserve"> </w:t>
+      </w:r>
+      <w:proofErr w:type="spellStart"/>
+      <w:r>
+        <w:t>aplicativos</w:t>
+      </w:r>
+      <w:proofErr w:type="spellEnd"/>
+      <w:r>
+        <w:t xml:space="preserve"> com Swift.</w:t>
+      </w:r>
+    </w:p>
+    <w:p>
+      <w:pPr>
+        <w:ind w:left="720"/>
+      </w:pPr>
+    </w:p>
+    <w:p>
+      <w:pPr>
         <w:pStyle w:val="Heading2"/>
         <w:widowControl/>
         <w:rPr>
           <w:lang w:val="pt-BR"/>
         </w:rPr>
       </w:pPr>
+      <w:bookmarkStart w:id="22" w:name="_Toc320738915"/>
       <w:r>
         <w:rPr>
           <w:lang w:val="pt-BR"/>
@@ -5407,6 +7348,7 @@
         </w:rPr>
         <w:t>/Servidor-Cliente</w:t>
       </w:r>
+      <w:bookmarkEnd w:id="22"/>
     </w:p>
     <w:p>
       <w:pPr>
@@ -5416,11 +7358,47 @@
           <w:lang w:val="pt-BR"/>
         </w:rPr>
       </w:pPr>
+      <w:bookmarkStart w:id="23" w:name="_Toc320738916"/>
       <w:r>
         <w:rPr>
           <w:lang w:val="pt-BR"/>
         </w:rPr>
         <w:t>API</w:t>
+      </w:r>
+      <w:bookmarkEnd w:id="23"/>
+      <w:r>
+        <w:rPr>
+          <w:lang w:val="pt-BR"/>
+        </w:rPr>
+        <w:t xml:space="preserve"> – </w:t>
+      </w:r>
+      <w:proofErr w:type="spellStart"/>
+      <w:r>
+        <w:rPr>
+          <w:lang w:val="pt-BR"/>
+        </w:rPr>
+        <w:t>Application</w:t>
+      </w:r>
+      <w:proofErr w:type="spellEnd"/>
+      <w:r>
+        <w:rPr>
+          <w:lang w:val="pt-BR"/>
+        </w:rPr>
+        <w:t xml:space="preserve"> </w:t>
+      </w:r>
+      <w:proofErr w:type="spellStart"/>
+      <w:r>
+        <w:rPr>
+          <w:lang w:val="pt-BR"/>
+        </w:rPr>
+        <w:t>Program</w:t>
+      </w:r>
+      <w:proofErr w:type="spellEnd"/>
+      <w:r>
+        <w:rPr>
+          <w:lang w:val="pt-BR"/>
+        </w:rPr>
+        <w:t xml:space="preserve"> interface</w:t>
       </w:r>
     </w:p>
     <w:p>
@@ -5431,12 +7409,28 @@
           <w:lang w:val="pt-BR"/>
         </w:rPr>
       </w:pPr>
+      <w:bookmarkStart w:id="24" w:name="_Toc320738917"/>
       <w:r>
         <w:rPr>
           <w:lang w:val="pt-BR"/>
         </w:rPr>
         <w:t>DAO</w:t>
       </w:r>
+      <w:bookmarkEnd w:id="24"/>
+      <w:r>
+        <w:rPr>
+          <w:lang w:val="pt-BR"/>
+        </w:rPr>
+        <w:t xml:space="preserve"> – Data Access </w:t>
+      </w:r>
+      <w:proofErr w:type="spellStart"/>
+      <w:r>
+        <w:rPr>
+          <w:lang w:val="pt-BR"/>
+        </w:rPr>
+        <w:t>Object</w:t>
+      </w:r>
+      <w:proofErr w:type="spellEnd"/>
     </w:p>
     <w:p>
       <w:pPr>
@@ -5446,6 +7440,7 @@
           <w:lang w:val="pt-BR"/>
         </w:rPr>
       </w:pPr>
+      <w:bookmarkStart w:id="25" w:name="_Toc320738918"/>
       <w:proofErr w:type="spellStart"/>
       <w:r>
         <w:rPr>
@@ -5481,6 +7476,7 @@
         </w:rPr>
         <w:t>Rails</w:t>
       </w:r>
+      <w:bookmarkEnd w:id="25"/>
       <w:proofErr w:type="spellEnd"/>
     </w:p>
     <w:p>
@@ -5491,6 +7487,7 @@
           <w:lang w:val="pt-BR"/>
         </w:rPr>
       </w:pPr>
+      <w:bookmarkStart w:id="26" w:name="_Toc320738919"/>
       <w:proofErr w:type="spellStart"/>
       <w:r>
         <w:rPr>
@@ -5498,6 +7495,7 @@
         </w:rPr>
         <w:t>NodeJS</w:t>
       </w:r>
+      <w:bookmarkEnd w:id="26"/>
       <w:proofErr w:type="spellEnd"/>
     </w:p>
     <w:p>
@@ -5508,12 +7506,14 @@
           <w:lang w:val="pt-BR"/>
         </w:rPr>
       </w:pPr>
+      <w:bookmarkStart w:id="27" w:name="_Toc320738920"/>
       <w:r>
         <w:rPr>
           <w:lang w:val="pt-BR"/>
         </w:rPr>
         <w:t>Banco de Dados</w:t>
       </w:r>
+      <w:bookmarkEnd w:id="27"/>
     </w:p>
     <w:p>
       <w:pPr>
@@ -5523,55 +7523,961 @@
           <w:lang w:val="pt-BR"/>
         </w:rPr>
       </w:pPr>
+      <w:bookmarkStart w:id="28" w:name="_Toc320738921"/>
       <w:r>
         <w:rPr>
           <w:lang w:val="pt-BR"/>
         </w:rPr>
         <w:t>Parse</w:t>
       </w:r>
+      <w:bookmarkEnd w:id="28"/>
     </w:p>
     <w:p>
       <w:pPr>
+        <w:ind w:left="720"/>
+      </w:pPr>
+      <w:r>
+        <w:t>Parse</w:t>
+      </w:r>
+      <w:r>
+        <w:t xml:space="preserve"> é </w:t>
+      </w:r>
+      <w:proofErr w:type="spellStart"/>
+      <w:r>
+        <w:t>uma</w:t>
+      </w:r>
+      <w:proofErr w:type="spellEnd"/>
+      <w:r>
+        <w:t xml:space="preserve"> </w:t>
+      </w:r>
+      <w:proofErr w:type="spellStart"/>
+      <w:r>
+        <w:t>aplicação</w:t>
+      </w:r>
+      <w:proofErr w:type="spellEnd"/>
+      <w:r>
+        <w:t xml:space="preserve"> Backend</w:t>
+      </w:r>
+      <w:r>
+        <w:t xml:space="preserve"> </w:t>
+      </w:r>
+      <w:proofErr w:type="spellStart"/>
+      <w:r>
+        <w:t>que</w:t>
+      </w:r>
+      <w:proofErr w:type="spellEnd"/>
+      <w:r>
+        <w:t xml:space="preserve"> </w:t>
+      </w:r>
+      <w:proofErr w:type="spellStart"/>
+      <w:r>
+        <w:t>foi</w:t>
+      </w:r>
+      <w:proofErr w:type="spellEnd"/>
+      <w:r>
+        <w:t xml:space="preserve"> </w:t>
+      </w:r>
+      <w:proofErr w:type="spellStart"/>
+      <w:r>
+        <w:t>recentemente</w:t>
+      </w:r>
+      <w:proofErr w:type="spellEnd"/>
+      <w:r>
+        <w:t xml:space="preserve"> </w:t>
+      </w:r>
+      <w:proofErr w:type="spellStart"/>
+      <w:r>
+        <w:t>adiquirida</w:t>
+      </w:r>
+      <w:proofErr w:type="spellEnd"/>
+      <w:r>
+        <w:t xml:space="preserve"> </w:t>
+      </w:r>
+      <w:proofErr w:type="spellStart"/>
+      <w:r>
+        <w:t>pelo</w:t>
+      </w:r>
+      <w:proofErr w:type="spellEnd"/>
+      <w:r>
+        <w:t xml:space="preserve"> Facebook </w:t>
+      </w:r>
+      <w:proofErr w:type="spellStart"/>
+      <w:r>
+        <w:t>que</w:t>
+      </w:r>
+      <w:proofErr w:type="spellEnd"/>
+      <w:r>
+        <w:t xml:space="preserve"> </w:t>
+      </w:r>
+      <w:proofErr w:type="spellStart"/>
+      <w:r>
+        <w:t>consiste</w:t>
+      </w:r>
+      <w:proofErr w:type="spellEnd"/>
+      <w:r>
+        <w:t xml:space="preserve"> </w:t>
+      </w:r>
+      <w:proofErr w:type="spellStart"/>
+      <w:r>
+        <w:t>em</w:t>
+      </w:r>
+      <w:proofErr w:type="spellEnd"/>
+      <w:r>
+        <w:t xml:space="preserve"> </w:t>
+      </w:r>
+      <w:r>
+        <w:t xml:space="preserve">um </w:t>
+      </w:r>
+      <w:proofErr w:type="spellStart"/>
+      <w:r>
+        <w:t>serviço</w:t>
+      </w:r>
+      <w:proofErr w:type="spellEnd"/>
+      <w:r>
+        <w:t xml:space="preserve"> de </w:t>
+      </w:r>
+      <w:proofErr w:type="spellStart"/>
+      <w:r>
+        <w:t>nuvem</w:t>
+      </w:r>
+      <w:proofErr w:type="spellEnd"/>
+      <w:r>
+        <w:t xml:space="preserve"> </w:t>
+      </w:r>
+      <w:proofErr w:type="spellStart"/>
+      <w:r>
+        <w:t>para</w:t>
+      </w:r>
+      <w:proofErr w:type="spellEnd"/>
+      <w:r>
+        <w:t xml:space="preserve"> </w:t>
+      </w:r>
+      <w:proofErr w:type="spellStart"/>
+      <w:r>
+        <w:t>armazenar</w:t>
+      </w:r>
+      <w:proofErr w:type="spellEnd"/>
+      <w:r>
+        <w:t xml:space="preserve"> APIs </w:t>
+      </w:r>
+      <w:proofErr w:type="spellStart"/>
+      <w:r>
+        <w:t>que</w:t>
+      </w:r>
+      <w:proofErr w:type="spellEnd"/>
+      <w:r>
+        <w:t xml:space="preserve"> um </w:t>
+      </w:r>
+      <w:proofErr w:type="spellStart"/>
+      <w:r>
+        <w:t>aplicativo</w:t>
+      </w:r>
+      <w:proofErr w:type="spellEnd"/>
+      <w:r>
+        <w:t xml:space="preserve"> </w:t>
+      </w:r>
+      <w:r>
+        <w:t xml:space="preserve">mobile </w:t>
+      </w:r>
+      <w:r>
+        <w:t xml:space="preserve">se </w:t>
+      </w:r>
+      <w:proofErr w:type="spellStart"/>
+      <w:r>
+        <w:t>comunica</w:t>
+      </w:r>
+      <w:proofErr w:type="spellEnd"/>
+      <w:r>
+        <w:t xml:space="preserve"> </w:t>
+      </w:r>
+      <w:proofErr w:type="spellStart"/>
+      <w:r>
+        <w:t>para</w:t>
+      </w:r>
+      <w:proofErr w:type="spellEnd"/>
+      <w:r>
+        <w:t xml:space="preserve"> </w:t>
+      </w:r>
+      <w:proofErr w:type="spellStart"/>
+      <w:r>
+        <w:t>funcionar</w:t>
+      </w:r>
+      <w:proofErr w:type="spellEnd"/>
+      <w:r>
+        <w:t xml:space="preserve">. </w:t>
+      </w:r>
+      <w:proofErr w:type="spellStart"/>
+      <w:r>
+        <w:t>Também</w:t>
+      </w:r>
+      <w:proofErr w:type="spellEnd"/>
+      <w:r>
+        <w:t xml:space="preserve"> é </w:t>
+      </w:r>
+      <w:proofErr w:type="spellStart"/>
+      <w:r>
+        <w:t>muito</w:t>
+      </w:r>
+      <w:proofErr w:type="spellEnd"/>
+      <w:r>
+        <w:t xml:space="preserve"> </w:t>
+      </w:r>
+      <w:proofErr w:type="spellStart"/>
+      <w:r>
+        <w:t>útil</w:t>
+      </w:r>
+      <w:proofErr w:type="spellEnd"/>
+      <w:r>
+        <w:t xml:space="preserve"> </w:t>
+      </w:r>
+      <w:proofErr w:type="spellStart"/>
+      <w:r>
+        <w:lastRenderedPageBreak/>
+        <w:t>para</w:t>
+      </w:r>
+      <w:proofErr w:type="spellEnd"/>
+      <w:r>
+        <w:t xml:space="preserve"> </w:t>
+      </w:r>
+      <w:proofErr w:type="spellStart"/>
+      <w:r>
+        <w:t>enviar</w:t>
+      </w:r>
+      <w:proofErr w:type="spellEnd"/>
+      <w:r>
+        <w:t xml:space="preserve"> </w:t>
+      </w:r>
+      <w:proofErr w:type="spellStart"/>
+      <w:r>
+        <w:t>notificações</w:t>
+      </w:r>
+      <w:proofErr w:type="spellEnd"/>
+      <w:r>
+        <w:t xml:space="preserve"> </w:t>
+      </w:r>
+      <w:proofErr w:type="spellStart"/>
+      <w:r>
+        <w:t>para</w:t>
+      </w:r>
+      <w:proofErr w:type="spellEnd"/>
+      <w:r>
+        <w:t xml:space="preserve"> </w:t>
+      </w:r>
+      <w:proofErr w:type="spellStart"/>
+      <w:r>
+        <w:t>os</w:t>
+      </w:r>
+      <w:proofErr w:type="spellEnd"/>
+      <w:r>
+        <w:t xml:space="preserve"> </w:t>
+      </w:r>
+      <w:proofErr w:type="spellStart"/>
+      <w:r>
+        <w:t>usuários</w:t>
+      </w:r>
+      <w:proofErr w:type="spellEnd"/>
+      <w:r>
+        <w:t xml:space="preserve"> do </w:t>
+      </w:r>
+      <w:proofErr w:type="spellStart"/>
+      <w:r>
+        <w:t>aplicativo</w:t>
+      </w:r>
+      <w:proofErr w:type="spellEnd"/>
+      <w:r>
+        <w:t xml:space="preserve">, de </w:t>
+      </w:r>
+      <w:proofErr w:type="spellStart"/>
+      <w:r>
+        <w:t>modo</w:t>
+      </w:r>
+      <w:proofErr w:type="spellEnd"/>
+      <w:r>
+        <w:t xml:space="preserve"> a se </w:t>
+      </w:r>
+      <w:proofErr w:type="spellStart"/>
+      <w:r>
+        <w:t>comunicar</w:t>
+      </w:r>
+      <w:proofErr w:type="spellEnd"/>
+      <w:r>
+        <w:t xml:space="preserve"> </w:t>
+      </w:r>
+      <w:proofErr w:type="gramStart"/>
+      <w:r>
+        <w:t>com</w:t>
+      </w:r>
+      <w:proofErr w:type="gramEnd"/>
+      <w:r>
+        <w:t xml:space="preserve"> </w:t>
+      </w:r>
+      <w:proofErr w:type="spellStart"/>
+      <w:r>
+        <w:t>eles</w:t>
+      </w:r>
+      <w:proofErr w:type="spellEnd"/>
+      <w:r>
+        <w:t xml:space="preserve">. Parse </w:t>
+      </w:r>
+      <w:proofErr w:type="spellStart"/>
+      <w:r>
+        <w:t>provém</w:t>
+      </w:r>
+      <w:proofErr w:type="spellEnd"/>
+      <w:r>
+        <w:t xml:space="preserve"> um </w:t>
+      </w:r>
+      <w:proofErr w:type="spellStart"/>
+      <w:r>
+        <w:t>serviço</w:t>
+      </w:r>
+      <w:proofErr w:type="spellEnd"/>
+      <w:r>
+        <w:t xml:space="preserve"> backend </w:t>
+      </w:r>
+      <w:proofErr w:type="spellStart"/>
+      <w:r>
+        <w:t>para</w:t>
+      </w:r>
+      <w:proofErr w:type="spellEnd"/>
+      <w:r>
+        <w:t xml:space="preserve"> </w:t>
+      </w:r>
+      <w:proofErr w:type="spellStart"/>
+      <w:r>
+        <w:t>desenvolvedores</w:t>
+      </w:r>
+      <w:proofErr w:type="spellEnd"/>
+      <w:r>
+        <w:t xml:space="preserve">. Se </w:t>
+      </w:r>
+      <w:proofErr w:type="spellStart"/>
+      <w:r>
+        <w:t>uma</w:t>
+      </w:r>
+      <w:proofErr w:type="spellEnd"/>
+      <w:r>
+        <w:t xml:space="preserve"> </w:t>
+      </w:r>
+      <w:proofErr w:type="spellStart"/>
+      <w:r>
+        <w:t>aplicação</w:t>
+      </w:r>
+      <w:proofErr w:type="spellEnd"/>
+      <w:r>
+        <w:t xml:space="preserve"> </w:t>
+      </w:r>
+      <w:proofErr w:type="spellStart"/>
+      <w:r>
+        <w:t>para</w:t>
+      </w:r>
+      <w:proofErr w:type="spellEnd"/>
+      <w:r>
+        <w:t xml:space="preserve"> </w:t>
+      </w:r>
+      <w:proofErr w:type="spellStart"/>
+      <w:r>
+        <w:t>dispositivos</w:t>
+      </w:r>
+      <w:proofErr w:type="spellEnd"/>
+      <w:r>
+        <w:t xml:space="preserve"> </w:t>
+      </w:r>
+      <w:proofErr w:type="spellStart"/>
+      <w:r>
+        <w:t>móveis</w:t>
+      </w:r>
+      <w:proofErr w:type="spellEnd"/>
+      <w:r>
+        <w:t xml:space="preserve"> </w:t>
+      </w:r>
+      <w:proofErr w:type="spellStart"/>
+      <w:r>
+        <w:t>ou</w:t>
+      </w:r>
+      <w:proofErr w:type="spellEnd"/>
+      <w:r>
+        <w:t xml:space="preserve"> </w:t>
+      </w:r>
+      <w:proofErr w:type="spellStart"/>
+      <w:r>
+        <w:t>para</w:t>
+      </w:r>
+      <w:proofErr w:type="spellEnd"/>
+      <w:r>
+        <w:t xml:space="preserve"> desktop </w:t>
+      </w:r>
+      <w:proofErr w:type="spellStart"/>
+      <w:r>
+        <w:t>requer</w:t>
+      </w:r>
+      <w:proofErr w:type="spellEnd"/>
+      <w:r>
+        <w:t xml:space="preserve"> um backend </w:t>
+      </w:r>
+      <w:proofErr w:type="spellStart"/>
+      <w:proofErr w:type="gramStart"/>
+      <w:r>
+        <w:t>na</w:t>
+      </w:r>
+      <w:proofErr w:type="spellEnd"/>
+      <w:proofErr w:type="gramEnd"/>
+      <w:r>
+        <w:t xml:space="preserve"> internet, Parse é </w:t>
+      </w:r>
+      <w:proofErr w:type="spellStart"/>
+      <w:r>
+        <w:t>uma</w:t>
+      </w:r>
+      <w:proofErr w:type="spellEnd"/>
+      <w:r>
+        <w:t xml:space="preserve"> das </w:t>
+      </w:r>
+      <w:proofErr w:type="spellStart"/>
+      <w:r>
+        <w:t>opções</w:t>
+      </w:r>
+      <w:proofErr w:type="spellEnd"/>
+      <w:r>
+        <w:t xml:space="preserve"> </w:t>
+      </w:r>
+      <w:proofErr w:type="spellStart"/>
+      <w:r>
+        <w:t>disponíveis</w:t>
+      </w:r>
+      <w:proofErr w:type="spellEnd"/>
+      <w:r>
+        <w:t xml:space="preserve">. </w:t>
+      </w:r>
+      <w:bookmarkStart w:id="29" w:name="_GoBack"/>
+      <w:bookmarkEnd w:id="29"/>
+      <w:r>
+        <w:t xml:space="preserve"> </w:t>
+      </w:r>
+    </w:p>
+    <w:p>
+      <w:pPr>
         <w:pStyle w:val="Heading2"/>
         <w:widowControl/>
         <w:rPr>
           <w:lang w:val="pt-BR"/>
         </w:rPr>
       </w:pPr>
+      <w:bookmarkStart w:id="30" w:name="_Toc320738922"/>
       <w:proofErr w:type="spellStart"/>
       <w:r>
         <w:rPr>
           <w:lang w:val="pt-BR"/>
         </w:rPr>
         <w:t>App</w:t>
+      </w:r>
+      <w:bookmarkEnd w:id="30"/>
+      <w:proofErr w:type="spellEnd"/>
+      <w:r>
+        <w:rPr>
+          <w:lang w:val="pt-BR"/>
+        </w:rPr>
+        <w:t xml:space="preserve"> – </w:t>
+      </w:r>
+      <w:proofErr w:type="spellStart"/>
+      <w:r>
+        <w:rPr>
+          <w:lang w:val="pt-BR"/>
+        </w:rPr>
+        <w:t>Application</w:t>
       </w:r>
       <w:proofErr w:type="spellEnd"/>
     </w:p>
     <w:p>
       <w:pPr>
+        <w:ind w:firstLine="720"/>
+      </w:pPr>
+      <w:r>
+        <w:t xml:space="preserve">App </w:t>
+      </w:r>
+      <w:proofErr w:type="spellStart"/>
+      <w:r>
+        <w:t>consiste</w:t>
+      </w:r>
+      <w:proofErr w:type="spellEnd"/>
+      <w:r>
+        <w:t xml:space="preserve"> </w:t>
+      </w:r>
+      <w:proofErr w:type="spellStart"/>
+      <w:r>
+        <w:t>apenas</w:t>
+      </w:r>
+      <w:proofErr w:type="spellEnd"/>
+      <w:r>
+        <w:t xml:space="preserve"> </w:t>
+      </w:r>
+      <w:proofErr w:type="spellStart"/>
+      <w:proofErr w:type="gramStart"/>
+      <w:r>
+        <w:t>na</w:t>
+      </w:r>
+      <w:proofErr w:type="spellEnd"/>
+      <w:proofErr w:type="gramEnd"/>
+      <w:r>
+        <w:t xml:space="preserve"> </w:t>
+      </w:r>
+      <w:proofErr w:type="spellStart"/>
+      <w:r>
+        <w:t>sigla</w:t>
+      </w:r>
+      <w:proofErr w:type="spellEnd"/>
+      <w:r>
+        <w:t xml:space="preserve">, </w:t>
+      </w:r>
+      <w:proofErr w:type="spellStart"/>
+      <w:r>
+        <w:t>derivada</w:t>
+      </w:r>
+      <w:proofErr w:type="spellEnd"/>
+      <w:r>
+        <w:t xml:space="preserve"> do ingles, </w:t>
+      </w:r>
+      <w:proofErr w:type="spellStart"/>
+      <w:r>
+        <w:t>para</w:t>
+      </w:r>
+      <w:proofErr w:type="spellEnd"/>
+      <w:r>
+        <w:t xml:space="preserve"> </w:t>
+      </w:r>
+      <w:proofErr w:type="spellStart"/>
+      <w:r>
+        <w:t>aplicativo</w:t>
+      </w:r>
+      <w:proofErr w:type="spellEnd"/>
+      <w:r>
+        <w:t xml:space="preserve"> </w:t>
+      </w:r>
+      <w:proofErr w:type="spellStart"/>
+      <w:r>
+        <w:t>ou</w:t>
+      </w:r>
+      <w:proofErr w:type="spellEnd"/>
+      <w:r>
+        <w:t xml:space="preserve"> </w:t>
+      </w:r>
+      <w:proofErr w:type="spellStart"/>
+      <w:r>
+        <w:t>aplicação</w:t>
+      </w:r>
+      <w:proofErr w:type="spellEnd"/>
+      <w:r>
+        <w:t xml:space="preserve">. </w:t>
+      </w:r>
+      <w:proofErr w:type="spellStart"/>
+      <w:proofErr w:type="gramStart"/>
+      <w:r>
+        <w:t>Muito</w:t>
+      </w:r>
+      <w:proofErr w:type="spellEnd"/>
+      <w:r>
+        <w:t xml:space="preserve"> </w:t>
+      </w:r>
+      <w:proofErr w:type="spellStart"/>
+      <w:r>
+        <w:t>utilizada</w:t>
+      </w:r>
+      <w:proofErr w:type="spellEnd"/>
+      <w:r>
+        <w:t xml:space="preserve"> </w:t>
+      </w:r>
+      <w:proofErr w:type="spellStart"/>
+      <w:r>
+        <w:t>nos</w:t>
+      </w:r>
+      <w:proofErr w:type="spellEnd"/>
+      <w:r>
+        <w:t xml:space="preserve"> </w:t>
+      </w:r>
+      <w:proofErr w:type="spellStart"/>
+      <w:r>
+        <w:t>contextos</w:t>
+      </w:r>
+      <w:proofErr w:type="spellEnd"/>
+      <w:r>
+        <w:t xml:space="preserve"> </w:t>
+      </w:r>
+      <w:proofErr w:type="spellStart"/>
+      <w:r>
+        <w:t>atuais</w:t>
+      </w:r>
+      <w:proofErr w:type="spellEnd"/>
+      <w:r>
+        <w:t xml:space="preserve"> de </w:t>
+      </w:r>
+      <w:proofErr w:type="spellStart"/>
+      <w:r>
+        <w:t>desenvolvimento</w:t>
+      </w:r>
+      <w:proofErr w:type="spellEnd"/>
+      <w:r>
+        <w:t xml:space="preserve"> de </w:t>
+      </w:r>
+      <w:proofErr w:type="spellStart"/>
+      <w:r>
+        <w:t>aplicativos</w:t>
+      </w:r>
+      <w:proofErr w:type="spellEnd"/>
+      <w:r>
+        <w:t xml:space="preserve"> mobile, </w:t>
+      </w:r>
+      <w:proofErr w:type="spellStart"/>
+      <w:r>
+        <w:t>tanto</w:t>
+      </w:r>
+      <w:proofErr w:type="spellEnd"/>
+      <w:r>
+        <w:t xml:space="preserve"> </w:t>
+      </w:r>
+      <w:proofErr w:type="spellStart"/>
+      <w:r>
+        <w:t>para</w:t>
+      </w:r>
+      <w:proofErr w:type="spellEnd"/>
+      <w:r>
+        <w:t xml:space="preserve"> </w:t>
+      </w:r>
+      <w:proofErr w:type="spellStart"/>
+      <w:r>
+        <w:t>iOS</w:t>
+      </w:r>
+      <w:proofErr w:type="spellEnd"/>
+      <w:r>
+        <w:t>, Android e Windows Mobile.</w:t>
+      </w:r>
+      <w:proofErr w:type="gramEnd"/>
+    </w:p>
+    <w:p>
+      <w:pPr>
+        <w:ind w:firstLine="720"/>
+      </w:pPr>
+    </w:p>
+    <w:p>
+      <w:pPr>
         <w:pStyle w:val="Heading2"/>
         <w:widowControl/>
         <w:rPr>
           <w:lang w:val="pt-BR"/>
         </w:rPr>
       </w:pPr>
+      <w:bookmarkStart w:id="31" w:name="_Toc320738923"/>
       <w:r>
         <w:rPr>
           <w:lang w:val="pt-BR"/>
         </w:rPr>
         <w:t>GIT</w:t>
       </w:r>
+      <w:bookmarkEnd w:id="31"/>
     </w:p>
     <w:p>
       <w:pPr>
+        <w:ind w:left="720"/>
+      </w:pPr>
+      <w:r>
+        <w:t xml:space="preserve">É um </w:t>
+      </w:r>
+      <w:proofErr w:type="spellStart"/>
+      <w:proofErr w:type="gramStart"/>
+      <w:r>
+        <w:t>sistema</w:t>
+      </w:r>
+      <w:proofErr w:type="spellEnd"/>
+      <w:r>
+        <w:t xml:space="preserve">  </w:t>
+      </w:r>
+      <w:proofErr w:type="spellStart"/>
+      <w:r>
+        <w:t>grátis</w:t>
+      </w:r>
+      <w:proofErr w:type="spellEnd"/>
+      <w:proofErr w:type="gramEnd"/>
+      <w:r>
+        <w:t xml:space="preserve"> e de </w:t>
+      </w:r>
+      <w:proofErr w:type="spellStart"/>
+      <w:r>
+        <w:t>distribuição</w:t>
+      </w:r>
+      <w:proofErr w:type="spellEnd"/>
+      <w:r>
+        <w:t xml:space="preserve"> open source </w:t>
+      </w:r>
+      <w:proofErr w:type="spellStart"/>
+      <w:r>
+        <w:t>para</w:t>
+      </w:r>
+      <w:proofErr w:type="spellEnd"/>
+      <w:r>
+        <w:t xml:space="preserve"> o </w:t>
+      </w:r>
+      <w:proofErr w:type="spellStart"/>
+      <w:r>
+        <w:t>controle</w:t>
+      </w:r>
+      <w:proofErr w:type="spellEnd"/>
+      <w:r>
+        <w:t xml:space="preserve"> de </w:t>
+      </w:r>
+      <w:proofErr w:type="spellStart"/>
+      <w:r>
+        <w:t>versionamento</w:t>
+      </w:r>
+      <w:proofErr w:type="spellEnd"/>
+      <w:r>
+        <w:t xml:space="preserve"> </w:t>
+      </w:r>
+      <w:proofErr w:type="spellStart"/>
+      <w:r>
+        <w:t>que</w:t>
+      </w:r>
+      <w:proofErr w:type="spellEnd"/>
+      <w:r>
+        <w:t xml:space="preserve"> </w:t>
+      </w:r>
+      <w:proofErr w:type="spellStart"/>
+      <w:r>
+        <w:t>gerencia</w:t>
+      </w:r>
+      <w:proofErr w:type="spellEnd"/>
+      <w:r>
+        <w:t xml:space="preserve"> com </w:t>
+      </w:r>
+      <w:proofErr w:type="spellStart"/>
+      <w:r>
+        <w:t>eficiência</w:t>
+      </w:r>
+      <w:proofErr w:type="spellEnd"/>
+      <w:r>
+        <w:t xml:space="preserve"> e </w:t>
+      </w:r>
+      <w:proofErr w:type="spellStart"/>
+      <w:r>
+        <w:t>rapidez</w:t>
+      </w:r>
+      <w:proofErr w:type="spellEnd"/>
+      <w:r>
+        <w:t xml:space="preserve"> </w:t>
+      </w:r>
+      <w:proofErr w:type="spellStart"/>
+      <w:r>
+        <w:t>desde</w:t>
+      </w:r>
+      <w:proofErr w:type="spellEnd"/>
+      <w:r>
+        <w:t xml:space="preserve"> de </w:t>
+      </w:r>
+      <w:proofErr w:type="spellStart"/>
+      <w:r>
+        <w:t>pequenos</w:t>
+      </w:r>
+      <w:proofErr w:type="spellEnd"/>
+      <w:r>
+        <w:t xml:space="preserve"> a </w:t>
+      </w:r>
+      <w:proofErr w:type="spellStart"/>
+      <w:r>
+        <w:t>grandes</w:t>
+      </w:r>
+      <w:proofErr w:type="spellEnd"/>
+      <w:r>
+        <w:t xml:space="preserve"> </w:t>
+      </w:r>
+      <w:proofErr w:type="spellStart"/>
+      <w:r>
+        <w:t>projetos</w:t>
+      </w:r>
+      <w:proofErr w:type="spellEnd"/>
+      <w:r>
+        <w:t xml:space="preserve">. </w:t>
+      </w:r>
+      <w:proofErr w:type="spellStart"/>
+      <w:r>
+        <w:t>Possui</w:t>
+      </w:r>
+      <w:proofErr w:type="spellEnd"/>
+      <w:r>
+        <w:t xml:space="preserve"> </w:t>
+      </w:r>
+      <w:proofErr w:type="spellStart"/>
+      <w:r>
+        <w:t>diversars</w:t>
+      </w:r>
+      <w:proofErr w:type="spellEnd"/>
+      <w:r>
+        <w:t xml:space="preserve"> </w:t>
+      </w:r>
+      <w:proofErr w:type="spellStart"/>
+      <w:r>
+        <w:t>características</w:t>
+      </w:r>
+      <w:proofErr w:type="spellEnd"/>
+      <w:r>
+        <w:t xml:space="preserve"> </w:t>
+      </w:r>
+      <w:proofErr w:type="spellStart"/>
+      <w:r>
+        <w:t>que</w:t>
+      </w:r>
+      <w:proofErr w:type="spellEnd"/>
+      <w:r>
+        <w:t xml:space="preserve"> </w:t>
+      </w:r>
+      <w:proofErr w:type="spellStart"/>
+      <w:r>
+        <w:t>fizeram</w:t>
+      </w:r>
+      <w:proofErr w:type="spellEnd"/>
+      <w:r>
+        <w:t xml:space="preserve"> do </w:t>
+      </w:r>
+      <w:proofErr w:type="spellStart"/>
+      <w:r>
+        <w:t>Git</w:t>
+      </w:r>
+      <w:proofErr w:type="spellEnd"/>
+      <w:r>
+        <w:t xml:space="preserve"> um dos </w:t>
+      </w:r>
+      <w:proofErr w:type="spellStart"/>
+      <w:r>
+        <w:t>sistemas</w:t>
+      </w:r>
+      <w:proofErr w:type="spellEnd"/>
+      <w:r>
+        <w:t xml:space="preserve"> de </w:t>
+      </w:r>
+      <w:proofErr w:type="spellStart"/>
+      <w:r>
+        <w:t>versionamento</w:t>
+      </w:r>
+      <w:proofErr w:type="spellEnd"/>
+      <w:r>
+        <w:t xml:space="preserve"> </w:t>
+      </w:r>
+      <w:proofErr w:type="spellStart"/>
+      <w:r>
+        <w:t>mais</w:t>
+      </w:r>
+      <w:proofErr w:type="spellEnd"/>
+      <w:r>
+        <w:t xml:space="preserve"> </w:t>
+      </w:r>
+      <w:proofErr w:type="spellStart"/>
+      <w:r>
+        <w:t>utilizados</w:t>
+      </w:r>
+      <w:proofErr w:type="spellEnd"/>
+      <w:r>
+        <w:t xml:space="preserve"> </w:t>
+      </w:r>
+      <w:proofErr w:type="spellStart"/>
+      <w:proofErr w:type="gramStart"/>
+      <w:r>
+        <w:t>na</w:t>
+      </w:r>
+      <w:proofErr w:type="spellEnd"/>
+      <w:proofErr w:type="gramEnd"/>
+      <w:r>
+        <w:t xml:space="preserve"> </w:t>
+      </w:r>
+      <w:proofErr w:type="spellStart"/>
+      <w:r>
+        <w:t>comunidade</w:t>
+      </w:r>
+      <w:proofErr w:type="spellEnd"/>
+      <w:r>
+        <w:t xml:space="preserve"> de software </w:t>
+      </w:r>
+      <w:proofErr w:type="spellStart"/>
+      <w:r>
+        <w:t>livre</w:t>
+      </w:r>
+      <w:proofErr w:type="spellEnd"/>
+      <w:r>
+        <w:t xml:space="preserve"> e </w:t>
+      </w:r>
+      <w:proofErr w:type="spellStart"/>
+      <w:r>
+        <w:t>em</w:t>
+      </w:r>
+      <w:proofErr w:type="spellEnd"/>
+      <w:r>
+        <w:t xml:space="preserve"> </w:t>
+      </w:r>
+      <w:proofErr w:type="spellStart"/>
+      <w:r>
+        <w:t>diversos</w:t>
+      </w:r>
+      <w:proofErr w:type="spellEnd"/>
+      <w:r>
+        <w:t xml:space="preserve"> </w:t>
+      </w:r>
+      <w:proofErr w:type="spellStart"/>
+      <w:r>
+        <w:t>projetos</w:t>
+      </w:r>
+      <w:proofErr w:type="spellEnd"/>
+      <w:r>
+        <w:t xml:space="preserve"> </w:t>
+      </w:r>
+      <w:proofErr w:type="spellStart"/>
+      <w:r>
+        <w:t>desenvolvidos</w:t>
+      </w:r>
+      <w:proofErr w:type="spellEnd"/>
+      <w:r>
+        <w:t xml:space="preserve"> </w:t>
+      </w:r>
+      <w:proofErr w:type="spellStart"/>
+      <w:r>
+        <w:t>ao</w:t>
+      </w:r>
+      <w:proofErr w:type="spellEnd"/>
+      <w:r>
+        <w:t xml:space="preserve"> </w:t>
+      </w:r>
+      <w:proofErr w:type="spellStart"/>
+      <w:r>
+        <w:t>redor</w:t>
+      </w:r>
+      <w:proofErr w:type="spellEnd"/>
+      <w:r>
+        <w:t xml:space="preserve"> do </w:t>
+      </w:r>
+      <w:proofErr w:type="spellStart"/>
+      <w:r>
+        <w:t>mundo</w:t>
+      </w:r>
+      <w:proofErr w:type="spellEnd"/>
+      <w:r>
+        <w:t xml:space="preserve">. </w:t>
+      </w:r>
+    </w:p>
+    <w:p>
+      <w:pPr>
+        <w:ind w:left="720"/>
+      </w:pPr>
+    </w:p>
+    <w:p>
+      <w:pPr>
+        <w:ind w:left="720"/>
+      </w:pPr>
+    </w:p>
+    <w:p>
+      <w:pPr>
         <w:pStyle w:val="Heading2"/>
         <w:widowControl/>
         <w:rPr>
           <w:lang w:val="pt-BR"/>
         </w:rPr>
       </w:pPr>
-      <w:bookmarkStart w:id="17" w:name="_GoBack"/>
-      <w:bookmarkEnd w:id="17"/>
+      <w:bookmarkStart w:id="32" w:name="_Toc320738924"/>
+      <w:bookmarkEnd w:id="32"/>
     </w:p>
     <w:p>
       <w:pPr>
@@ -5581,6 +8487,8 @@
           <w:lang w:val="pt-BR"/>
         </w:rPr>
       </w:pPr>
+      <w:bookmarkStart w:id="33" w:name="_Toc320738925"/>
+      <w:bookmarkEnd w:id="33"/>
     </w:p>
     <w:p>
       <w:pPr>
@@ -5590,6 +8498,8 @@
           <w:lang w:val="pt-BR"/>
         </w:rPr>
       </w:pPr>
+      <w:bookmarkStart w:id="34" w:name="_Toc320738926"/>
+      <w:bookmarkEnd w:id="34"/>
     </w:p>
     <w:p>
       <w:pPr>
@@ -5599,6 +8509,7 @@
           <w:lang w:val="pt-BR"/>
         </w:rPr>
       </w:pPr>
+      <w:bookmarkStart w:id="35" w:name="_Toc320738927"/>
       <w:r>
         <w:rPr>
           <w:lang w:val="pt-BR"/>
@@ -5619,7 +8530,7 @@
         </w:rPr>
         <w:t>&gt;</w:t>
       </w:r>
-      <w:bookmarkEnd w:id="16"/>
+      <w:bookmarkEnd w:id="35"/>
     </w:p>
     <w:p>
       <w:pPr>
@@ -5646,7 +8557,7 @@
           <w:lang w:val="pt-BR"/>
         </w:rPr>
       </w:pPr>
-      <w:bookmarkStart w:id="18" w:name="_Toc320735437"/>
+      <w:bookmarkStart w:id="36" w:name="_Toc320738928"/>
       <w:r>
         <w:rPr>
           <w:sz w:val="24"/>
@@ -5655,7 +8566,7 @@
         </w:rPr>
         <w:t>Estereótipos de UML</w:t>
       </w:r>
-      <w:bookmarkEnd w:id="18"/>
+      <w:bookmarkEnd w:id="36"/>
     </w:p>
     <w:p>
       <w:pPr>
@@ -5722,8 +8633,8 @@
       </w:pPr>
     </w:p>
     <w:sectPr>
-      <w:headerReference w:type="default" r:id="rId15"/>
-      <w:footerReference w:type="default" r:id="rId16"/>
+      <w:headerReference w:type="default" r:id="rId16"/>
+      <w:footerReference w:type="default" r:id="rId17"/>
       <w:pgSz w:w="12240" w:h="15840" w:code="1"/>
       <w:pgMar w:top="1417" w:right="1440" w:bottom="1417" w:left="1440" w:header="720" w:footer="720" w:gutter="0"/>
       <w:cols w:space="720"/>
@@ -9691,7 +12602,7 @@
 </file>
 
 <file path=customXml/itemProps1.xml><?xml version="1.0" encoding="utf-8"?>
-<ds:datastoreItem xmlns:ds="http://schemas.openxmlformats.org/officeDocument/2006/customXml" ds:itemID="{99E3A8D5-9F51-A048-A44B-D3074F31D482}">
+<ds:datastoreItem xmlns:ds="http://schemas.openxmlformats.org/officeDocument/2006/customXml" ds:itemID="{8BC98564-5815-E54C-9F85-A7D73529A432}">
   <ds:schemaRefs>
     <ds:schemaRef ds:uri="http://schemas.openxmlformats.org/officeDocument/2006/bibliography"/>
   </ds:schemaRefs>

</xml_diff>